<commit_message>
Update Demo Ansible in Lab On Demand.v6.docx
</commit_message>
<xml_diff>
--- a/lod/Demo Ansible in Lab On Demand.v6.docx
+++ b/lod/Demo Ansible in Lab On Demand.v6.docx
@@ -269,16 +269,13 @@
       </w:pPr>
       <w:r>
         <w:lastRenderedPageBreak/>
-        <w:t>TABLE O</w:t>
+        <w:t>TABLE OF C</w:t>
+      </w:r>
+      <w:r>
+        <w:t>ONTENTS</w:t>
       </w:r>
       <w:bookmarkStart w:id="8" w:name="_GoBack"/>
       <w:bookmarkEnd w:id="8"/>
-      <w:r>
-        <w:t>F C</w:t>
-      </w:r>
-      <w:r>
-        <w:t>ONTENTS</w:t>
-      </w:r>
       <w:r>
         <w:fldChar w:fldCharType="begin"/>
       </w:r>
@@ -299,7 +296,7 @@
           <w:sz w:val="22"/>
         </w:rPr>
       </w:pPr>
-      <w:hyperlink w:anchor="_Toc18420451" w:history="1">
+      <w:hyperlink w:anchor="_Toc18486968" w:history="1">
         <w:r>
           <w:rPr>
             <w:rStyle w:val="Hyperlink"/>
@@ -337,7 +334,7 @@
           <w:rPr>
             <w:webHidden/>
           </w:rPr>
-          <w:instrText xml:space="preserve"> PAGEREF _Toc18420451 \h </w:instrText>
+          <w:instrText xml:space="preserve"> PAGEREF _Toc18486968 \h </w:instrText>
         </w:r>
         <w:r>
           <w:rPr>
@@ -374,7 +371,7 @@
           <w:sz w:val="22"/>
         </w:rPr>
       </w:pPr>
-      <w:hyperlink w:anchor="_Toc18420452" w:history="1">
+      <w:hyperlink w:anchor="_Toc18486969" w:history="1">
         <w:r>
           <w:rPr>
             <w:rStyle w:val="Hyperlink"/>
@@ -412,7 +409,7 @@
           <w:rPr>
             <w:webHidden/>
           </w:rPr>
-          <w:instrText xml:space="preserve"> PAGEREF _Toc18420452 \h </w:instrText>
+          <w:instrText xml:space="preserve"> PAGEREF _Toc18486969 \h </w:instrText>
         </w:r>
         <w:r>
           <w:rPr>
@@ -449,7 +446,7 @@
           <w:sz w:val="22"/>
         </w:rPr>
       </w:pPr>
-      <w:hyperlink w:anchor="_Toc18420453" w:history="1">
+      <w:hyperlink w:anchor="_Toc18486970" w:history="1">
         <w:r>
           <w:rPr>
             <w:rStyle w:val="Hyperlink"/>
@@ -487,7 +484,7 @@
           <w:rPr>
             <w:webHidden/>
           </w:rPr>
-          <w:instrText xml:space="preserve"> PAGEREF _Toc18420453 \h </w:instrText>
+          <w:instrText xml:space="preserve"> PAGEREF _Toc18486970 \h </w:instrText>
         </w:r>
         <w:r>
           <w:rPr>
@@ -524,7 +521,7 @@
           <w:sz w:val="22"/>
         </w:rPr>
       </w:pPr>
-      <w:hyperlink w:anchor="_Toc18420454" w:history="1">
+      <w:hyperlink w:anchor="_Toc18486971" w:history="1">
         <w:r>
           <w:rPr>
             <w:rStyle w:val="Hyperlink"/>
@@ -562,7 +559,7 @@
           <w:rPr>
             <w:webHidden/>
           </w:rPr>
-          <w:instrText xml:space="preserve"> PAGEREF _Toc18420454 \h </w:instrText>
+          <w:instrText xml:space="preserve"> PAGEREF _Toc18486971 \h </w:instrText>
         </w:r>
         <w:r>
           <w:rPr>
@@ -600,7 +597,7 @@
           <w:sz w:val="22"/>
         </w:rPr>
       </w:pPr>
-      <w:hyperlink w:anchor="_Toc18420455" w:history="1">
+      <w:hyperlink w:anchor="_Toc18486972" w:history="1">
         <w:r>
           <w:rPr>
             <w:rStyle w:val="Hyperlink"/>
@@ -649,7 +646,7 @@
           <w:rPr>
             <w:webHidden/>
           </w:rPr>
-          <w:instrText xml:space="preserve"> PAGEREF _Toc18420455 \h </w:instrText>
+          <w:instrText xml:space="preserve"> PAGEREF _Toc18486972 \h </w:instrText>
         </w:r>
         <w:r>
           <w:rPr>
@@ -687,7 +684,7 @@
           <w:sz w:val="22"/>
         </w:rPr>
       </w:pPr>
-      <w:hyperlink w:anchor="_Toc18420456" w:history="1">
+      <w:hyperlink w:anchor="_Toc18486973" w:history="1">
         <w:r>
           <w:rPr>
             <w:rStyle w:val="Hyperlink"/>
@@ -723,7 +720,7 @@
           <w:rPr>
             <w:webHidden/>
           </w:rPr>
-          <w:instrText xml:space="preserve"> PAGEREF _Toc18420456 \h </w:instrText>
+          <w:instrText xml:space="preserve"> PAGEREF _Toc18486973 \h </w:instrText>
         </w:r>
         <w:r>
           <w:rPr>
@@ -761,7 +758,7 @@
           <w:sz w:val="22"/>
         </w:rPr>
       </w:pPr>
-      <w:hyperlink w:anchor="_Toc18420457" w:history="1">
+      <w:hyperlink w:anchor="_Toc18486974" w:history="1">
         <w:r>
           <w:rPr>
             <w:rStyle w:val="Hyperlink"/>
@@ -797,7 +794,7 @@
           <w:rPr>
             <w:webHidden/>
           </w:rPr>
-          <w:instrText xml:space="preserve"> PAGEREF _Toc18420457 \h </w:instrText>
+          <w:instrText xml:space="preserve"> PAGEREF _Toc18486974 \h </w:instrText>
         </w:r>
         <w:r>
           <w:rPr>
@@ -834,7 +831,7 @@
           <w:sz w:val="22"/>
         </w:rPr>
       </w:pPr>
-      <w:hyperlink w:anchor="_Toc18420458" w:history="1">
+      <w:hyperlink w:anchor="_Toc18486975" w:history="1">
         <w:r>
           <w:rPr>
             <w:rStyle w:val="Hyperlink"/>
@@ -872,7 +869,7 @@
           <w:rPr>
             <w:webHidden/>
           </w:rPr>
-          <w:instrText xml:space="preserve"> PAGEREF _Toc18420458 \h </w:instrText>
+          <w:instrText xml:space="preserve"> PAGEREF _Toc18486975 \h </w:instrText>
         </w:r>
         <w:r>
           <w:rPr>
@@ -889,7 +886,7 @@
           <w:rPr>
             <w:webHidden/>
           </w:rPr>
-          <w:t>15</w:t>
+          <w:t>16</w:t>
         </w:r>
         <w:r>
           <w:rPr>
@@ -910,7 +907,7 @@
           <w:sz w:val="22"/>
         </w:rPr>
       </w:pPr>
-      <w:hyperlink w:anchor="_Toc18420459" w:history="1">
+      <w:hyperlink w:anchor="_Toc18486976" w:history="1">
         <w:r>
           <w:rPr>
             <w:rStyle w:val="Hyperlink"/>
@@ -959,7 +956,7 @@
           <w:rPr>
             <w:webHidden/>
           </w:rPr>
-          <w:instrText xml:space="preserve"> PAGEREF _Toc18420459 \h </w:instrText>
+          <w:instrText xml:space="preserve"> PAGEREF _Toc18486976 \h </w:instrText>
         </w:r>
         <w:r>
           <w:rPr>
@@ -976,7 +973,7 @@
           <w:rPr>
             <w:webHidden/>
           </w:rPr>
-          <w:t>16</w:t>
+          <w:t>17</w:t>
         </w:r>
         <w:r>
           <w:rPr>
@@ -997,7 +994,7 @@
           <w:sz w:val="22"/>
         </w:rPr>
       </w:pPr>
-      <w:hyperlink w:anchor="_Toc18420460" w:history="1">
+      <w:hyperlink w:anchor="_Toc18486977" w:history="1">
         <w:r>
           <w:rPr>
             <w:rStyle w:val="Hyperlink"/>
@@ -1024,76 +1021,7 @@
             <w:noProof/>
             <w:webHidden/>
           </w:rPr>
-          <w:instrText xml:space="preserve"> PAGEREF _Toc18420460 \h </w:instrText>
-        </w:r>
-        <w:r>
-          <w:rPr>
-            <w:noProof/>
-            <w:webHidden/>
-          </w:rPr>
-        </w:r>
-        <w:r>
-          <w:rPr>
-            <w:noProof/>
-            <w:webHidden/>
-          </w:rPr>
-          <w:fldChar w:fldCharType="separate"/>
-        </w:r>
-        <w:r>
-          <w:rPr>
-            <w:noProof/>
-            <w:webHidden/>
-          </w:rPr>
-          <w:t>19</w:t>
-        </w:r>
-        <w:r>
-          <w:rPr>
-            <w:noProof/>
-            <w:webHidden/>
-          </w:rPr>
-          <w:fldChar w:fldCharType="end"/>
-        </w:r>
-      </w:hyperlink>
-    </w:p>
-    <w:p>
-      <w:pPr>
-        <w:pStyle w:val="TOC3"/>
-        <w:rPr>
-          <w:rFonts w:asciiTheme="minorHAnsi" w:eastAsiaTheme="minorEastAsia" w:hAnsiTheme="minorHAnsi" w:cstheme="minorBidi"/>
-          <w:b w:val="0"/>
-          <w:noProof/>
-          <w:color w:val="auto"/>
-          <w:sz w:val="22"/>
-        </w:rPr>
-      </w:pPr>
-      <w:hyperlink w:anchor="_Toc18420461" w:history="1">
-        <w:r>
-          <w:rPr>
-            <w:rStyle w:val="Hyperlink"/>
-            <w:noProof/>
-          </w:rPr>
-          <w:t>Appendix B: Configuration Files Used in the Demo</w:t>
-        </w:r>
-        <w:r>
-          <w:rPr>
-            <w:noProof/>
-            <w:webHidden/>
-          </w:rPr>
-          <w:tab/>
-        </w:r>
-        <w:r>
-          <w:rPr>
-            <w:noProof/>
-            <w:webHidden/>
-          </w:rPr>
-          <w:fldChar w:fldCharType="begin"/>
-        </w:r>
-        <w:r>
-          <w:rPr>
-            <w:noProof/>
-            <w:webHidden/>
-          </w:rPr>
-          <w:instrText xml:space="preserve"> PAGEREF _Toc18420461 \h </w:instrText>
+          <w:instrText xml:space="preserve"> PAGEREF _Toc18486977 \h </w:instrText>
         </w:r>
         <w:r>
           <w:rPr>
@@ -1127,6 +1055,75 @@
     <w:p>
       <w:pPr>
         <w:pStyle w:val="TOC3"/>
+        <w:rPr>
+          <w:rFonts w:asciiTheme="minorHAnsi" w:eastAsiaTheme="minorEastAsia" w:hAnsiTheme="minorHAnsi" w:cstheme="minorBidi"/>
+          <w:b w:val="0"/>
+          <w:noProof/>
+          <w:color w:val="auto"/>
+          <w:sz w:val="22"/>
+        </w:rPr>
+      </w:pPr>
+      <w:hyperlink w:anchor="_Toc18486978" w:history="1">
+        <w:r>
+          <w:rPr>
+            <w:rStyle w:val="Hyperlink"/>
+            <w:noProof/>
+          </w:rPr>
+          <w:t>Appendix B: Configuration Files Used in the Demo</w:t>
+        </w:r>
+        <w:r>
+          <w:rPr>
+            <w:noProof/>
+            <w:webHidden/>
+          </w:rPr>
+          <w:tab/>
+        </w:r>
+        <w:r>
+          <w:rPr>
+            <w:noProof/>
+            <w:webHidden/>
+          </w:rPr>
+          <w:fldChar w:fldCharType="begin"/>
+        </w:r>
+        <w:r>
+          <w:rPr>
+            <w:noProof/>
+            <w:webHidden/>
+          </w:rPr>
+          <w:instrText xml:space="preserve"> PAGEREF _Toc18486978 \h </w:instrText>
+        </w:r>
+        <w:r>
+          <w:rPr>
+            <w:noProof/>
+            <w:webHidden/>
+          </w:rPr>
+        </w:r>
+        <w:r>
+          <w:rPr>
+            <w:noProof/>
+            <w:webHidden/>
+          </w:rPr>
+          <w:fldChar w:fldCharType="separate"/>
+        </w:r>
+        <w:r>
+          <w:rPr>
+            <w:noProof/>
+            <w:webHidden/>
+          </w:rPr>
+          <w:t>21</w:t>
+        </w:r>
+        <w:r>
+          <w:rPr>
+            <w:noProof/>
+            <w:webHidden/>
+          </w:rPr>
+          <w:fldChar w:fldCharType="end"/>
+        </w:r>
+      </w:hyperlink>
+    </w:p>
+    <w:p>
+      <w:pPr>
+        <w:pStyle w:val="TOC3"/>
       </w:pPr>
       <w:r>
         <w:fldChar w:fldCharType="end"/>
@@ -1154,7 +1151,7 @@
       <w:pPr>
         <w:pStyle w:val="Heading1"/>
       </w:pPr>
-      <w:bookmarkStart w:id="9" w:name="_Toc18420451"/>
+      <w:bookmarkStart w:id="9" w:name="_Toc18486968"/>
       <w:r>
         <w:lastRenderedPageBreak/>
         <w:t>Introduction</w:t>
@@ -1603,7 +1600,7 @@
       <w:pPr>
         <w:pStyle w:val="Heading1"/>
       </w:pPr>
-      <w:bookmarkStart w:id="10" w:name="_Toc18420452"/>
+      <w:bookmarkStart w:id="10" w:name="_Toc18486969"/>
       <w:r>
         <w:lastRenderedPageBreak/>
         <w:t>Setting Up the Demo Environment</w:t>
@@ -1773,7 +1770,14 @@
           <w:b/>
           <w:bCs/>
         </w:rPr>
-        <w:t>yum install ansible -y</w:t>
+        <w:t xml:space="preserve">yum install </w:t>
+      </w:r>
+      <w:r>
+        <w:rPr>
+          <w:b/>
+          <w:bCs/>
+        </w:rPr>
+        <w:t>–y ansible</w:t>
       </w:r>
     </w:p>
     <w:p>
@@ -2002,7 +2006,7 @@
       <w:pPr>
         <w:pStyle w:val="Heading1"/>
       </w:pPr>
-      <w:bookmarkStart w:id="11" w:name="_Toc18420453"/>
+      <w:bookmarkStart w:id="11" w:name="_Toc18486970"/>
       <w:r>
         <w:lastRenderedPageBreak/>
         <w:t>Ansible Ad-hoc Commands</w:t>
@@ -2084,6 +2088,7 @@
     <w:p>
       <w:pPr>
         <w:pStyle w:val="BodyText"/>
+        <w:jc w:val="both"/>
       </w:pPr>
       <w:r>
         <w:t xml:space="preserve">As an example, let’s use </w:t>
@@ -2162,263 +2167,6 @@
           <w:bCs/>
         </w:rPr>
         <w:t xml:space="preserve"> </w:t>
-      </w:r>
-    </w:p>
-    <w:p>
-      <w:pPr>
-        <w:pStyle w:val="BodyText"/>
-      </w:pPr>
-      <w:r>
-        <w:rPr>
-          <w:b/>
-          <w:u w:val="single"/>
-        </w:rPr>
-        <w:t>Note:</w:t>
-      </w:r>
-      <w:r>
-        <w:t xml:space="preserve"> </w:t>
-      </w:r>
-      <w:r>
-        <w:rPr>
-          <w:i/>
-        </w:rPr>
-        <w:t>ansible</w:t>
-      </w:r>
-      <w:r>
-        <w:t xml:space="preserve"> uses </w:t>
-      </w:r>
-      <w:r>
-        <w:rPr>
-          <w:i/>
-        </w:rPr>
-        <w:t>sh</w:t>
-      </w:r>
-      <w:r>
-        <w:t xml:space="preserve"> to execute commands on hosts, and the first time one uses a remote sh command it will prompt for authentication (assuming public/private ssh key authentication is configured). Type </w:t>
-      </w:r>
-      <w:r>
-        <w:rPr>
-          <w:i/>
-        </w:rPr>
-        <w:t>yes</w:t>
-      </w:r>
-      <w:r>
-        <w:t xml:space="preserve"> when prompted. You will get a message that the host has been added to the lists of known hosts. You should </w:t>
-      </w:r>
-      <w:r>
-        <w:t xml:space="preserve">then </w:t>
-      </w:r>
-      <w:r>
-        <w:t>see the response</w:t>
-      </w:r>
-    </w:p>
-    <w:p>
-      <w:pPr>
-        <w:pStyle w:val="ConsoleBlockSmall"/>
-        <w:shd w:val="clear" w:color="auto" w:fill="D9D9D9" w:themeFill="background1" w:themeFillShade="D9"/>
-        <w:rPr>
-          <w:b/>
-          <w:color w:val="FFFF00"/>
-        </w:rPr>
-      </w:pPr>
-      <w:r>
-        <w:rPr>
-          <w:b/>
-          <w:color w:val="FFFF00"/>
-        </w:rPr>
-        <w:t>rhel1 | CHANGED | rc=0 &gt;&gt;</w:t>
-      </w:r>
-    </w:p>
-    <w:p>
-      <w:pPr>
-        <w:pStyle w:val="ConsoleBlockSmall"/>
-        <w:shd w:val="clear" w:color="auto" w:fill="D9D9D9" w:themeFill="background1" w:themeFillShade="D9"/>
-        <w:rPr>
-          <w:b/>
-          <w:color w:val="FFFF00"/>
-        </w:rPr>
-      </w:pPr>
-      <w:r>
-        <w:rPr>
-          <w:b/>
-          <w:color w:val="FFFF00"/>
-        </w:rPr>
-        <w:t>Docker version 17.05.0-ce, build 89658be</w:t>
-      </w:r>
-    </w:p>
-    <w:p>
-      <w:pPr>
-        <w:pStyle w:val="BodyText"/>
-      </w:pPr>
-      <w:r>
-        <w:t xml:space="preserve">This simply means that Ansible used a module to execute the command </w:t>
-      </w:r>
-      <w:r>
-        <w:rPr>
-          <w:rFonts w:ascii="Consolas" w:hAnsi="Consolas"/>
-        </w:rPr>
-        <w:t>docker –version</w:t>
-      </w:r>
-      <w:r>
-        <w:t xml:space="preserve"> on the host </w:t>
-      </w:r>
-      <w:r>
-        <w:rPr>
-          <w:i/>
-        </w:rPr>
-        <w:t>rhel1.</w:t>
-      </w:r>
-    </w:p>
-    <w:p>
-      <w:pPr>
-        <w:pStyle w:val="BodyText"/>
-      </w:pPr>
-      <w:r>
-        <w:t xml:space="preserve">Let’s now execute the same command on </w:t>
-      </w:r>
-      <w:r>
-        <w:rPr>
-          <w:i/>
-        </w:rPr>
-        <w:t>rhel2</w:t>
-      </w:r>
-      <w:r>
-        <w:t xml:space="preserve"> but use Ansible to do so from</w:t>
-      </w:r>
-      <w:r>
-        <w:t xml:space="preserve"> the Ansible Control Node </w:t>
-      </w:r>
-      <w:r>
-        <w:rPr>
-          <w:i/>
-        </w:rPr>
-        <w:t>rhel1</w:t>
-      </w:r>
-      <w:r>
-        <w:t xml:space="preserve"> </w:t>
-      </w:r>
-      <w:r>
-        <w:rPr>
-          <w:b/>
-        </w:rPr>
-        <w:t xml:space="preserve">so </w:t>
-      </w:r>
-      <w:r>
-        <w:rPr>
-          <w:b/>
-        </w:rPr>
-        <w:t xml:space="preserve">from within the </w:t>
-      </w:r>
-      <w:r>
-        <w:rPr>
-          <w:b/>
-          <w:i/>
-        </w:rPr>
-        <w:t>rhel1</w:t>
-      </w:r>
-      <w:r>
-        <w:rPr>
-          <w:b/>
-        </w:rPr>
-        <w:t xml:space="preserve"> PuTTY</w:t>
-      </w:r>
-      <w:r>
-        <w:rPr>
-          <w:b/>
-        </w:rPr>
-        <w:t xml:space="preserve"> session</w:t>
-      </w:r>
-      <w:r>
-        <w:t xml:space="preserve"> type the command:</w:t>
-      </w:r>
-    </w:p>
-    <w:p>
-      <w:pPr>
-        <w:pStyle w:val="ConsoleBlockSmall"/>
-        <w:shd w:val="clear" w:color="auto" w:fill="D9D9D9" w:themeFill="background1" w:themeFillShade="D9"/>
-        <w:rPr>
-          <w:b/>
-          <w:bCs/>
-        </w:rPr>
-      </w:pPr>
-      <w:r>
-        <w:t xml:space="preserve">[root@rhel1 ~]# </w:t>
-      </w:r>
-      <w:r>
-        <w:rPr>
-          <w:b/>
-          <w:bCs/>
-        </w:rPr>
-        <w:t xml:space="preserve">ansible rhel2 –a </w:t>
-      </w:r>
-      <w:r>
-        <w:rPr>
-          <w:b/>
-          <w:bCs/>
-        </w:rPr>
-        <w:t>"</w:t>
-      </w:r>
-      <w:r>
-        <w:rPr>
-          <w:b/>
-          <w:bCs/>
-        </w:rPr>
-        <w:t>docker –-version</w:t>
-      </w:r>
-      <w:r>
-        <w:rPr>
-          <w:b/>
-          <w:bCs/>
-        </w:rPr>
-        <w:t>"</w:t>
-      </w:r>
-      <w:r>
-        <w:rPr>
-          <w:b/>
-          <w:bCs/>
-        </w:rPr>
-        <w:t xml:space="preserve"> </w:t>
-      </w:r>
-    </w:p>
-    <w:p>
-      <w:pPr>
-        <w:pStyle w:val="BodyText"/>
-      </w:pPr>
-      <w:r>
-        <w:t xml:space="preserve">and type “yes” (if prompted). This will now show the version of </w:t>
-      </w:r>
-      <w:r>
-        <w:rPr>
-          <w:i/>
-        </w:rPr>
-        <w:t>docker</w:t>
-      </w:r>
-      <w:r>
-        <w:t xml:space="preserve"> running on </w:t>
-      </w:r>
-      <w:r>
-        <w:rPr>
-          <w:i/>
-        </w:rPr>
-        <w:t>rhel2</w:t>
-      </w:r>
-      <w:r>
-        <w:t xml:space="preserve"> by using </w:t>
-      </w:r>
-      <w:r>
-        <w:t>A</w:t>
-      </w:r>
-      <w:r>
-        <w:t>nsible</w:t>
-      </w:r>
-      <w:r>
-        <w:t xml:space="preserve"> installed on </w:t>
-      </w:r>
-      <w:r>
-        <w:rPr>
-          <w:i/>
-        </w:rPr>
-        <w:t>rhel1.</w:t>
       </w:r>
     </w:p>
     <w:p>
@@ -2427,6 +2175,267 @@
         <w:jc w:val="both"/>
       </w:pPr>
       <w:r>
+        <w:rPr>
+          <w:b/>
+          <w:u w:val="single"/>
+        </w:rPr>
+        <w:t>Note:</w:t>
+      </w:r>
+      <w:r>
+        <w:t xml:space="preserve"> </w:t>
+      </w:r>
+      <w:r>
+        <w:rPr>
+          <w:i/>
+        </w:rPr>
+        <w:t>ansible</w:t>
+      </w:r>
+      <w:r>
+        <w:t xml:space="preserve"> uses </w:t>
+      </w:r>
+      <w:r>
+        <w:rPr>
+          <w:i/>
+        </w:rPr>
+        <w:t>sh</w:t>
+      </w:r>
+      <w:r>
+        <w:t xml:space="preserve"> to execute commands on hosts, and the first time one uses a remote sh command it will prompt for authentication (assuming public/private ssh key authentication is configured). Type </w:t>
+      </w:r>
+      <w:r>
+        <w:rPr>
+          <w:i/>
+        </w:rPr>
+        <w:t>yes</w:t>
+      </w:r>
+      <w:r>
+        <w:t xml:space="preserve"> when prompted. You will get a message that the host has been added to the lists of known hosts. You should </w:t>
+      </w:r>
+      <w:r>
+        <w:t xml:space="preserve">then </w:t>
+      </w:r>
+      <w:r>
+        <w:t>see the response</w:t>
+      </w:r>
+    </w:p>
+    <w:p>
+      <w:pPr>
+        <w:pStyle w:val="ConsoleBlockSmall"/>
+        <w:shd w:val="clear" w:color="auto" w:fill="D9D9D9" w:themeFill="background1" w:themeFillShade="D9"/>
+        <w:rPr>
+          <w:b/>
+          <w:color w:val="0070C0"/>
+        </w:rPr>
+      </w:pPr>
+      <w:r>
+        <w:rPr>
+          <w:b/>
+          <w:color w:val="0070C0"/>
+        </w:rPr>
+        <w:t>rhel1 | CHANGED | rc=0 &gt;&gt;</w:t>
+      </w:r>
+    </w:p>
+    <w:p>
+      <w:pPr>
+        <w:pStyle w:val="ConsoleBlockSmall"/>
+        <w:shd w:val="clear" w:color="auto" w:fill="D9D9D9" w:themeFill="background1" w:themeFillShade="D9"/>
+        <w:rPr>
+          <w:b/>
+          <w:color w:val="0070C0"/>
+        </w:rPr>
+      </w:pPr>
+      <w:r>
+        <w:rPr>
+          <w:b/>
+          <w:color w:val="0070C0"/>
+        </w:rPr>
+        <w:t>Docker version 17.05.0-ce, build 89658be</w:t>
+      </w:r>
+    </w:p>
+    <w:p>
+      <w:pPr>
+        <w:pStyle w:val="BodyText"/>
+        <w:jc w:val="both"/>
+      </w:pPr>
+      <w:r>
+        <w:t xml:space="preserve">This simply means that Ansible used a module to execute the command </w:t>
+      </w:r>
+      <w:r>
+        <w:rPr>
+          <w:rFonts w:ascii="Consolas" w:hAnsi="Consolas"/>
+        </w:rPr>
+        <w:t>docker –version</w:t>
+      </w:r>
+      <w:r>
+        <w:t xml:space="preserve"> on the host </w:t>
+      </w:r>
+      <w:r>
+        <w:rPr>
+          <w:i/>
+        </w:rPr>
+        <w:t>rhel1.</w:t>
+      </w:r>
+    </w:p>
+    <w:p>
+      <w:pPr>
+        <w:pStyle w:val="BodyText"/>
+        <w:jc w:val="both"/>
+      </w:pPr>
+      <w:r>
+        <w:t xml:space="preserve">Let’s now execute the same command on </w:t>
+      </w:r>
+      <w:r>
+        <w:rPr>
+          <w:i/>
+        </w:rPr>
+        <w:t>rhel2</w:t>
+      </w:r>
+      <w:r>
+        <w:t xml:space="preserve"> but use Ansible to do so from</w:t>
+      </w:r>
+      <w:r>
+        <w:t xml:space="preserve"> the Ansible Control Node </w:t>
+      </w:r>
+      <w:r>
+        <w:rPr>
+          <w:i/>
+        </w:rPr>
+        <w:t>rhel1</w:t>
+      </w:r>
+      <w:r>
+        <w:t xml:space="preserve"> </w:t>
+      </w:r>
+      <w:r>
+        <w:rPr>
+          <w:b/>
+        </w:rPr>
+        <w:t xml:space="preserve">so </w:t>
+      </w:r>
+      <w:r>
+        <w:rPr>
+          <w:b/>
+        </w:rPr>
+        <w:t xml:space="preserve">from within the </w:t>
+      </w:r>
+      <w:r>
+        <w:rPr>
+          <w:b/>
+          <w:i/>
+        </w:rPr>
+        <w:t>rhel1</w:t>
+      </w:r>
+      <w:r>
+        <w:rPr>
+          <w:b/>
+        </w:rPr>
+        <w:t xml:space="preserve"> PuTTY</w:t>
+      </w:r>
+      <w:r>
+        <w:rPr>
+          <w:b/>
+        </w:rPr>
+        <w:t xml:space="preserve"> session</w:t>
+      </w:r>
+      <w:r>
+        <w:t xml:space="preserve"> type the command:</w:t>
+      </w:r>
+    </w:p>
+    <w:p>
+      <w:pPr>
+        <w:pStyle w:val="ConsoleBlockSmall"/>
+        <w:shd w:val="clear" w:color="auto" w:fill="D9D9D9" w:themeFill="background1" w:themeFillShade="D9"/>
+        <w:rPr>
+          <w:b/>
+          <w:bCs/>
+        </w:rPr>
+      </w:pPr>
+      <w:r>
+        <w:t xml:space="preserve">[root@rhel1 ~]# </w:t>
+      </w:r>
+      <w:r>
+        <w:rPr>
+          <w:b/>
+          <w:bCs/>
+        </w:rPr>
+        <w:t xml:space="preserve">ansible rhel2 –a </w:t>
+      </w:r>
+      <w:r>
+        <w:rPr>
+          <w:b/>
+          <w:bCs/>
+        </w:rPr>
+        <w:t>"</w:t>
+      </w:r>
+      <w:r>
+        <w:rPr>
+          <w:b/>
+          <w:bCs/>
+        </w:rPr>
+        <w:t>docker –-version</w:t>
+      </w:r>
+      <w:r>
+        <w:rPr>
+          <w:b/>
+          <w:bCs/>
+        </w:rPr>
+        <w:t>"</w:t>
+      </w:r>
+      <w:r>
+        <w:rPr>
+          <w:b/>
+          <w:bCs/>
+        </w:rPr>
+        <w:t xml:space="preserve"> </w:t>
+      </w:r>
+    </w:p>
+    <w:p>
+      <w:pPr>
+        <w:pStyle w:val="BodyText"/>
+        <w:jc w:val="both"/>
+      </w:pPr>
+      <w:r>
+        <w:t xml:space="preserve">and type “yes” (if prompted). This will now show the version of </w:t>
+      </w:r>
+      <w:r>
+        <w:rPr>
+          <w:i/>
+        </w:rPr>
+        <w:t>docker</w:t>
+      </w:r>
+      <w:r>
+        <w:t xml:space="preserve"> running on </w:t>
+      </w:r>
+      <w:r>
+        <w:rPr>
+          <w:i/>
+        </w:rPr>
+        <w:t>rhel2</w:t>
+      </w:r>
+      <w:r>
+        <w:t xml:space="preserve"> by using </w:t>
+      </w:r>
+      <w:r>
+        <w:t>A</w:t>
+      </w:r>
+      <w:r>
+        <w:t>nsible</w:t>
+      </w:r>
+      <w:r>
+        <w:t xml:space="preserve"> installed on </w:t>
+      </w:r>
+      <w:r>
+        <w:rPr>
+          <w:i/>
+        </w:rPr>
+        <w:t>rhel1.</w:t>
+      </w:r>
+    </w:p>
+    <w:p>
+      <w:pPr>
+        <w:pStyle w:val="BodyText"/>
+        <w:jc w:val="both"/>
+      </w:pPr>
+      <w:r>
         <w:t xml:space="preserve">These simple commands </w:t>
       </w:r>
       <w:r>
@@ -2450,6 +2459,7 @@
     <w:p>
       <w:pPr>
         <w:pStyle w:val="BodyText"/>
+        <w:jc w:val="both"/>
       </w:pPr>
       <w:r>
         <w:t xml:space="preserve">That is where the concept of the Ansible Inventory file comes in. </w:t>
@@ -2572,6 +2582,7 @@
     <w:p>
       <w:pPr>
         <w:pStyle w:val="BodyText"/>
+        <w:jc w:val="both"/>
       </w:pPr>
       <w:r>
         <w:t xml:space="preserve">One can now use the group to </w:t>
@@ -2633,6 +2644,7 @@
     <w:p>
       <w:pPr>
         <w:pStyle w:val="BodyText"/>
+        <w:jc w:val="both"/>
       </w:pPr>
       <w:r>
         <w:t>T</w:t>
@@ -2731,6 +2743,7 @@
     <w:p>
       <w:pPr>
         <w:pStyle w:val="BodyText"/>
+        <w:jc w:val="both"/>
       </w:pPr>
       <w:r>
         <w:t xml:space="preserve">As an exercise, go ahead and execute the following commands </w:t>
@@ -2799,6 +2812,7 @@
     <w:p>
       <w:pPr>
         <w:pStyle w:val="BodyText"/>
+        <w:jc w:val="both"/>
       </w:pPr>
       <w:r>
         <w:t xml:space="preserve">Hint: execute the command </w:t>
@@ -2832,6 +2846,7 @@
     <w:p>
       <w:pPr>
         <w:pStyle w:val="BodyText"/>
+        <w:jc w:val="both"/>
       </w:pPr>
       <w:r>
         <w:t xml:space="preserve">One can also use </w:t>
@@ -3002,13 +3017,13 @@
         <w:shd w:val="clear" w:color="auto" w:fill="D9D9D9" w:themeFill="background1" w:themeFillShade="D9"/>
         <w:rPr>
           <w:b/>
-          <w:color w:val="FFFF00"/>
-        </w:rPr>
-      </w:pPr>
-      <w:r>
-        <w:rPr>
-          <w:b/>
-          <w:color w:val="FFFF00"/>
+          <w:color w:val="0070C0"/>
+        </w:rPr>
+      </w:pPr>
+      <w:r>
+        <w:rPr>
+          <w:b/>
+          <w:color w:val="0070C0"/>
         </w:rPr>
         <w:t>rhel2 | CHANGED | rc=0 &gt;&gt;</w:t>
       </w:r>
@@ -3019,13 +3034,13 @@
         <w:shd w:val="clear" w:color="auto" w:fill="D9D9D9" w:themeFill="background1" w:themeFillShade="D9"/>
         <w:rPr>
           <w:b/>
-          <w:color w:val="FFFF00"/>
-        </w:rPr>
-      </w:pPr>
-      <w:r>
-        <w:rPr>
-          <w:b/>
-          <w:color w:val="FFFF00"/>
+          <w:color w:val="0070C0"/>
+        </w:rPr>
+      </w:pPr>
+      <w:r>
+        <w:rPr>
+          <w:b/>
+          <w:color w:val="0070C0"/>
         </w:rPr>
         <w:t>REPOSITORY          TAG                 IMAGE ID            CREATED             SIZE</w:t>
       </w:r>
@@ -3036,13 +3051,13 @@
         <w:shd w:val="clear" w:color="auto" w:fill="D9D9D9" w:themeFill="background1" w:themeFillShade="D9"/>
         <w:rPr>
           <w:b/>
-          <w:color w:val="FFFF00"/>
-        </w:rPr>
-      </w:pPr>
-      <w:r>
-        <w:rPr>
-          <w:b/>
-          <w:color w:val="FFFF00"/>
+          <w:color w:val="0070C0"/>
+        </w:rPr>
+      </w:pPr>
+      <w:r>
+        <w:rPr>
+          <w:b/>
+          <w:color w:val="0070C0"/>
         </w:rPr>
         <w:t>ubuntu              latest              a2a15febcdf3        2 weeks ago         64.2MB</w:t>
       </w:r>
@@ -3053,7 +3068,7 @@
         <w:shd w:val="clear" w:color="auto" w:fill="D9D9D9" w:themeFill="background1" w:themeFillShade="D9"/>
         <w:rPr>
           <w:b/>
-          <w:color w:val="FFFF00"/>
+          <w:color w:val="0070C0"/>
         </w:rPr>
       </w:pPr>
     </w:p>
@@ -3063,13 +3078,13 @@
         <w:shd w:val="clear" w:color="auto" w:fill="D9D9D9" w:themeFill="background1" w:themeFillShade="D9"/>
         <w:rPr>
           <w:b/>
-          <w:color w:val="FFFF00"/>
-        </w:rPr>
-      </w:pPr>
-      <w:r>
-        <w:rPr>
-          <w:b/>
-          <w:color w:val="FFFF00"/>
+          <w:color w:val="0070C0"/>
+        </w:rPr>
+      </w:pPr>
+      <w:r>
+        <w:rPr>
+          <w:b/>
+          <w:color w:val="0070C0"/>
         </w:rPr>
         <w:t>rhel1 | CHANGED | rc=0 &gt;&gt;</w:t>
       </w:r>
@@ -3080,13 +3095,13 @@
         <w:shd w:val="clear" w:color="auto" w:fill="D9D9D9" w:themeFill="background1" w:themeFillShade="D9"/>
         <w:rPr>
           <w:b/>
-          <w:color w:val="FFFF00"/>
-        </w:rPr>
-      </w:pPr>
-      <w:r>
-        <w:rPr>
-          <w:b/>
-          <w:color w:val="FFFF00"/>
+          <w:color w:val="0070C0"/>
+        </w:rPr>
+      </w:pPr>
+      <w:r>
+        <w:rPr>
+          <w:b/>
+          <w:color w:val="0070C0"/>
         </w:rPr>
         <w:t>REPOSITORY          TAG                 IMAGE ID            CREATED             SIZE</w:t>
       </w:r>
@@ -3097,121 +3112,18 @@
         <w:shd w:val="clear" w:color="auto" w:fill="D9D9D9" w:themeFill="background1" w:themeFillShade="D9"/>
         <w:rPr>
           <w:b/>
-          <w:color w:val="FFFF00"/>
-        </w:rPr>
-      </w:pPr>
-      <w:r>
-        <w:rPr>
-          <w:b/>
-          <w:color w:val="FFFF00"/>
+          <w:color w:val="0070C0"/>
+        </w:rPr>
+      </w:pPr>
+      <w:r>
+        <w:rPr>
+          <w:b/>
+          <w:color w:val="0070C0"/>
         </w:rPr>
         <w:t>ubuntu              latest              a2a15febcdf3        2 weeks ago         64.2MB</w:t>
       </w:r>
     </w:p>
     <w:p/>
-    <w:p>
-      <w:pPr>
-        <w:pStyle w:val="BodyText"/>
-        <w:rPr>
-          <w:lang w:bidi="he-IL"/>
-        </w:rPr>
-      </w:pPr>
-      <w:r>
-        <w:rPr>
-          <w:lang w:bidi="he-IL"/>
-        </w:rPr>
-        <w:t>Using this powerful functionality of Ansible, let’s install two packages on the two servers rhel1 and rhel2 that is needed for exercises later in this document. Do so by executing these command:</w:t>
-      </w:r>
-    </w:p>
-    <w:p>
-      <w:pPr>
-        <w:pStyle w:val="ConsoleBlockSmall"/>
-        <w:shd w:val="clear" w:color="auto" w:fill="D9D9D9" w:themeFill="background1" w:themeFillShade="D9"/>
-        <w:rPr>
-          <w:b/>
-          <w:bCs/>
-        </w:rPr>
-      </w:pPr>
-      <w:r>
-        <w:t xml:space="preserve">[root@rhel1 ~]# </w:t>
-      </w:r>
-      <w:r>
-        <w:rPr>
-          <w:b/>
-          <w:bCs/>
-        </w:rPr>
-        <w:t xml:space="preserve">ansible prod –a "yum install </w:t>
-      </w:r>
-      <w:r>
-        <w:rPr>
-          <w:b/>
-          <w:bCs/>
-        </w:rPr>
-        <w:t xml:space="preserve">–y </w:t>
-      </w:r>
-      <w:r>
-        <w:rPr>
-          <w:b/>
-          <w:bCs/>
-        </w:rPr>
-        <w:t>python-pip</w:t>
-      </w:r>
-      <w:r>
-        <w:rPr>
-          <w:b/>
-          <w:bCs/>
-        </w:rPr>
-        <w:t>”</w:t>
-      </w:r>
-    </w:p>
-    <w:p>
-      <w:pPr>
-        <w:pStyle w:val="BodyText"/>
-        <w:rPr>
-          <w:lang w:bidi="he-IL"/>
-        </w:rPr>
-      </w:pPr>
-      <w:r>
-        <w:rPr>
-          <w:lang w:bidi="he-IL"/>
-        </w:rPr>
-        <w:t>followed by:</w:t>
-      </w:r>
-    </w:p>
-    <w:p>
-      <w:pPr>
-        <w:pStyle w:val="ConsoleBlockSmall"/>
-        <w:shd w:val="clear" w:color="auto" w:fill="D9D9D9" w:themeFill="background1" w:themeFillShade="D9"/>
-        <w:rPr>
-          <w:b/>
-          <w:bCs/>
-        </w:rPr>
-      </w:pPr>
-      <w:r>
-        <w:t xml:space="preserve">[root@rhel1 ~]# </w:t>
-      </w:r>
-      <w:r>
-        <w:rPr>
-          <w:b/>
-          <w:bCs/>
-        </w:rPr>
-        <w:t>ansible prod –a "</w:t>
-      </w:r>
-      <w:r>
-        <w:rPr>
-          <w:b/>
-          <w:bCs/>
-        </w:rPr>
-        <w:t>pip install docker</w:t>
-      </w:r>
-      <w:r>
-        <w:rPr>
-          <w:b/>
-          <w:bCs/>
-        </w:rPr>
-        <w:t>”</w:t>
-      </w:r>
-    </w:p>
     <w:p>
       <w:pPr>
         <w:rPr>
@@ -3228,7 +3140,7 @@
       <w:pPr>
         <w:pStyle w:val="Heading1"/>
       </w:pPr>
-      <w:bookmarkStart w:id="12" w:name="_Toc18420454"/>
+      <w:bookmarkStart w:id="12" w:name="_Toc18486971"/>
       <w:r>
         <w:lastRenderedPageBreak/>
         <w:t>Ansible Playbooks</w:t>
@@ -3566,6 +3478,7 @@
     <w:p>
       <w:pPr>
         <w:pStyle w:val="BodyText"/>
+        <w:jc w:val="both"/>
       </w:pPr>
       <w:r>
         <w:t xml:space="preserve">This playbook consists of two plays. </w:t>
@@ -3574,6 +3487,7 @@
     <w:p>
       <w:pPr>
         <w:pStyle w:val="ListBullet"/>
+        <w:jc w:val="both"/>
       </w:pPr>
       <w:r>
         <w:t>The first play configures the ONT</w:t>
@@ -3588,6 +3502,7 @@
     <w:p>
       <w:pPr>
         <w:pStyle w:val="ListBullet"/>
+        <w:jc w:val="both"/>
       </w:pPr>
       <w:r>
         <w:t xml:space="preserve">The second play in this playbook configures the hosts in the ansible group </w:t>
@@ -3638,6 +3553,7 @@
     <w:p>
       <w:pPr>
         <w:pStyle w:val="BodyText"/>
+        <w:jc w:val="both"/>
       </w:pPr>
       <w:r>
         <w:t>Before we exec</w:t>
@@ -3870,7 +3786,7 @@
       <w:pPr>
         <w:pStyle w:val="Heading2"/>
       </w:pPr>
-      <w:bookmarkStart w:id="13" w:name="_Toc18420455"/>
+      <w:bookmarkStart w:id="13" w:name="_Toc18486972"/>
       <w:r>
         <w:t xml:space="preserve">Configuring </w:t>
       </w:r>
@@ -4198,13 +4114,13 @@
         <w:shd w:val="clear" w:color="auto" w:fill="D9D9D9" w:themeFill="background1" w:themeFillShade="D9"/>
         <w:rPr>
           <w:b/>
-          <w:color w:val="FFFF00"/>
-        </w:rPr>
-      </w:pPr>
-      <w:r>
-        <w:rPr>
-          <w:b/>
-          <w:color w:val="FFFF00"/>
+          <w:color w:val="0070C0"/>
+        </w:rPr>
+      </w:pPr>
+      <w:r>
+        <w:rPr>
+          <w:b/>
+          <w:color w:val="0070C0"/>
         </w:rPr>
         <w:t>rhel2 | CHANGED | rc=0 &gt;&gt;</w:t>
       </w:r>
@@ -4215,13 +4131,13 @@
         <w:shd w:val="clear" w:color="auto" w:fill="D9D9D9" w:themeFill="background1" w:themeFillShade="D9"/>
         <w:rPr>
           <w:b/>
-          <w:color w:val="FFFF00"/>
-        </w:rPr>
-      </w:pPr>
-      <w:r>
-        <w:rPr>
-          <w:b/>
-          <w:color w:val="FFFF00"/>
+          <w:color w:val="0070C0"/>
+        </w:rPr>
+      </w:pPr>
+      <w:r>
+        <w:rPr>
+          <w:b/>
+          <w:color w:val="0070C0"/>
         </w:rPr>
         <w:t>Filesystem                    Size  Used Avail Use% Mounted on</w:t>
       </w:r>
@@ -4232,13 +4148,13 @@
         <w:shd w:val="clear" w:color="auto" w:fill="D9D9D9" w:themeFill="background1" w:themeFillShade="D9"/>
         <w:rPr>
           <w:b/>
-          <w:color w:val="FFFF00"/>
-        </w:rPr>
-      </w:pPr>
-      <w:r>
-        <w:rPr>
-          <w:b/>
-          <w:color w:val="FFFF00"/>
+          <w:color w:val="0070C0"/>
+        </w:rPr>
+      </w:pPr>
+      <w:r>
+        <w:rPr>
+          <w:b/>
+          <w:color w:val="0070C0"/>
         </w:rPr>
         <w:t>192.168.0.145:/NfsDataVolume  9.5G  256K  9.5G   1% /mnt/tmp</w:t>
       </w:r>
@@ -4249,7 +4165,7 @@
         <w:shd w:val="clear" w:color="auto" w:fill="D9D9D9" w:themeFill="background1" w:themeFillShade="D9"/>
         <w:rPr>
           <w:b/>
-          <w:color w:val="FFFF00"/>
+          <w:color w:val="0070C0"/>
         </w:rPr>
       </w:pPr>
     </w:p>
@@ -4259,13 +4175,13 @@
         <w:shd w:val="clear" w:color="auto" w:fill="D9D9D9" w:themeFill="background1" w:themeFillShade="D9"/>
         <w:rPr>
           <w:b/>
-          <w:color w:val="FFFF00"/>
-        </w:rPr>
-      </w:pPr>
-      <w:r>
-        <w:rPr>
-          <w:b/>
-          <w:color w:val="FFFF00"/>
+          <w:color w:val="0070C0"/>
+        </w:rPr>
+      </w:pPr>
+      <w:r>
+        <w:rPr>
+          <w:b/>
+          <w:color w:val="0070C0"/>
         </w:rPr>
         <w:t>rhel1 | CHANGED | rc=0 &gt;&gt;</w:t>
       </w:r>
@@ -4276,13 +4192,13 @@
         <w:shd w:val="clear" w:color="auto" w:fill="D9D9D9" w:themeFill="background1" w:themeFillShade="D9"/>
         <w:rPr>
           <w:b/>
-          <w:color w:val="FFFF00"/>
-        </w:rPr>
-      </w:pPr>
-      <w:r>
-        <w:rPr>
-          <w:b/>
-          <w:color w:val="FFFF00"/>
+          <w:color w:val="0070C0"/>
+        </w:rPr>
+      </w:pPr>
+      <w:r>
+        <w:rPr>
+          <w:b/>
+          <w:color w:val="0070C0"/>
         </w:rPr>
         <w:t>Filesystem                    Size  Used Avail Use% Mounted on</w:t>
       </w:r>
@@ -4293,13 +4209,13 @@
         <w:shd w:val="clear" w:color="auto" w:fill="D9D9D9" w:themeFill="background1" w:themeFillShade="D9"/>
         <w:rPr>
           <w:b/>
-          <w:color w:val="FFFF00"/>
-        </w:rPr>
-      </w:pPr>
-      <w:r>
-        <w:rPr>
-          <w:b/>
-          <w:color w:val="FFFF00"/>
+          <w:color w:val="0070C0"/>
+        </w:rPr>
+      </w:pPr>
+      <w:r>
+        <w:rPr>
+          <w:b/>
+          <w:color w:val="0070C0"/>
         </w:rPr>
         <w:t>192.168.0.145:/NfsDataVolume  9.5G  256K  9.5G   1% /mnt/tmp</w:t>
       </w:r>
@@ -4371,7 +4287,7 @@
       <w:pPr>
         <w:pStyle w:val="Heading2"/>
       </w:pPr>
-      <w:bookmarkStart w:id="14" w:name="_Toc18420456"/>
+      <w:bookmarkStart w:id="14" w:name="_Toc18486973"/>
       <w:r>
         <w:lastRenderedPageBreak/>
         <w:t>The Idempotent Nature of Ansible</w:t>
@@ -4486,7 +4402,7 @@
         <w:shd w:val="clear" w:color="auto" w:fill="D9D9D9" w:themeFill="background1" w:themeFillShade="D9"/>
       </w:pPr>
       <w:r>
-        <w:t>PLAY RECAP ********************************************************************************************************************************</w:t>
+        <w:t>PLAY RECAP *************************************************************************************************</w:t>
       </w:r>
     </w:p>
     <w:p>
@@ -4498,10 +4414,22 @@
         <w:rPr>
           <w:color w:val="00B050"/>
         </w:rPr>
-        <w:t>localhost                  : ok=9</w:t>
-      </w:r>
-      <w:r>
-        <w:t xml:space="preserve">    changed=0    unreachable=0    failed=0    skipped=0    rescued=0    ignored=0</w:t>
+        <w:t xml:space="preserve">localhost : </w:t>
+      </w:r>
+      <w:r>
+        <w:rPr>
+          <w:color w:val="00B050"/>
+        </w:rPr>
+        <w:t xml:space="preserve"> </w:t>
+      </w:r>
+      <w:r>
+        <w:rPr>
+          <w:color w:val="00B050"/>
+        </w:rPr>
+        <w:t>ok=9</w:t>
+      </w:r>
+      <w:r>
+        <w:t xml:space="preserve">   changed=0    unreachable=0    failed=0    skipped=0    rescued=0    ignored=0</w:t>
       </w:r>
     </w:p>
     <w:p>
@@ -4513,10 +4441,34 @@
         <w:rPr>
           <w:color w:val="00B050"/>
         </w:rPr>
-        <w:t>rhel1                      : ok=3</w:t>
-      </w:r>
-      <w:r>
-        <w:t xml:space="preserve">    changed=0    unreachable=0    failed=0    skipped=0    rescued=0    ignored=0</w:t>
+        <w:t xml:space="preserve">rhel1     </w:t>
+      </w:r>
+      <w:r>
+        <w:rPr>
+          <w:color w:val="00B050"/>
+        </w:rPr>
+        <w:t>:</w:t>
+      </w:r>
+      <w:r>
+        <w:rPr>
+          <w:color w:val="00B050"/>
+        </w:rPr>
+        <w:t xml:space="preserve"> </w:t>
+      </w:r>
+      <w:r>
+        <w:rPr>
+          <w:color w:val="00B050"/>
+        </w:rPr>
+        <w:t xml:space="preserve"> </w:t>
+      </w:r>
+      <w:r>
+        <w:rPr>
+          <w:color w:val="00B050"/>
+        </w:rPr>
+        <w:t>ok=3</w:t>
+      </w:r>
+      <w:r>
+        <w:t xml:space="preserve">   changed=0    unreachable=0    failed=0    skipped=0    rescued=0    ignored=0</w:t>
       </w:r>
     </w:p>
     <w:p>
@@ -4528,10 +4480,22 @@
         <w:rPr>
           <w:color w:val="00B050"/>
         </w:rPr>
-        <w:t>rhel2                      : ok=3</w:t>
-      </w:r>
-      <w:r>
-        <w:t xml:space="preserve">    changed=0    unreachable=0    failed=0    skipped=0    rescued=0    ignored=0</w:t>
+        <w:t xml:space="preserve">rhel2     : </w:t>
+      </w:r>
+      <w:r>
+        <w:rPr>
+          <w:color w:val="00B050"/>
+        </w:rPr>
+        <w:t xml:space="preserve"> </w:t>
+      </w:r>
+      <w:r>
+        <w:rPr>
+          <w:color w:val="00B050"/>
+        </w:rPr>
+        <w:t>ok=3</w:t>
+      </w:r>
+      <w:r>
+        <w:t xml:space="preserve">   changed=0    unreachable=0    failed=0    skipped=0    rescued=0    ignored=0</w:t>
       </w:r>
     </w:p>
     <w:p>
@@ -4783,6 +4747,7 @@
       <w:pPr>
         <w:pStyle w:val="Graphic"/>
         <w:spacing w:line="276" w:lineRule="auto"/>
+        <w:jc w:val="both"/>
         <w:rPr>
           <w:sz w:val="20"/>
         </w:rPr>
@@ -4863,44 +4828,44 @@
         <w:jc w:val="both"/>
       </w:pPr>
       <w:r>
+        <w:t xml:space="preserve">A simple way to fix this is to simply run the </w:t>
+      </w:r>
+      <w:r>
+        <w:t>Ansible</w:t>
+      </w:r>
+      <w:r>
+        <w:t xml:space="preserve"> playbook that holds the original and tested configuration</w:t>
+      </w:r>
+      <w:r>
+        <w:t xml:space="preserve"> again</w:t>
+      </w:r>
+      <w:r>
+        <w:t xml:space="preserve">, in our case </w:t>
+      </w:r>
+      <w:r>
+        <w:rPr>
+          <w:i/>
+        </w:rPr>
+        <w:t>configure_ontap_playbook.yml</w:t>
+      </w:r>
+      <w:r>
+        <w:t>. So go ahead and execute:</w:t>
+      </w:r>
+      <w:r>
+        <w:t xml:space="preserve"> </w:t>
+      </w:r>
+    </w:p>
+    <w:p>
+      <w:pPr>
+        <w:pStyle w:val="ConsoleBlockSmall"/>
+        <w:shd w:val="clear" w:color="auto" w:fill="D9D9D9" w:themeFill="background1" w:themeFillShade="D9"/>
+        <w:rPr>
+          <w:b/>
+          <w:bCs/>
+        </w:rPr>
+      </w:pPr>
+      <w:r>
         <w:lastRenderedPageBreak/>
-        <w:t xml:space="preserve">A simple way to fix this is to simply run the </w:t>
-      </w:r>
-      <w:r>
-        <w:t>Ansible</w:t>
-      </w:r>
-      <w:r>
-        <w:t xml:space="preserve"> playbook that holds the original and tested configuration</w:t>
-      </w:r>
-      <w:r>
-        <w:t xml:space="preserve"> again</w:t>
-      </w:r>
-      <w:r>
-        <w:t xml:space="preserve">, in our case </w:t>
-      </w:r>
-      <w:r>
-        <w:rPr>
-          <w:i/>
-        </w:rPr>
-        <w:t>configure_ontap_playbook.yml</w:t>
-      </w:r>
-      <w:r>
-        <w:t>. So go ahead and execute:</w:t>
-      </w:r>
-      <w:r>
-        <w:t xml:space="preserve"> </w:t>
-      </w:r>
-    </w:p>
-    <w:p>
-      <w:pPr>
-        <w:pStyle w:val="ConsoleBlockSmall"/>
-        <w:shd w:val="clear" w:color="auto" w:fill="D9D9D9" w:themeFill="background1" w:themeFillShade="D9"/>
-        <w:rPr>
-          <w:b/>
-          <w:bCs/>
-        </w:rPr>
-      </w:pPr>
-      <w:r>
         <w:t xml:space="preserve">[root@rhel1 ~]# </w:t>
       </w:r>
       <w:r>
@@ -4932,6 +4897,7 @@
     <w:p>
       <w:pPr>
         <w:pStyle w:val="BodyText"/>
+        <w:jc w:val="both"/>
       </w:pPr>
       <w:r>
         <w:t>One can see that ansible will execute all the task, skipping most (</w:t>
@@ -5231,7 +5197,7 @@
       <w:pPr>
         <w:pStyle w:val="Heading2"/>
       </w:pPr>
-      <w:bookmarkStart w:id="15" w:name="_Toc18420457"/>
+      <w:bookmarkStart w:id="15" w:name="_Toc18486974"/>
       <w:r>
         <w:t>Using Ansible to Deploy Trident</w:t>
       </w:r>
@@ -5270,7 +5236,19 @@
         <w:t>hosts</w:t>
       </w:r>
       <w:r>
-        <w:t xml:space="preserve">. We have verified that docker is installed on </w:t>
+        <w:t xml:space="preserve">. We have </w:t>
+      </w:r>
+      <w:r>
+        <w:t xml:space="preserve">already </w:t>
+      </w:r>
+      <w:r>
+        <w:t>verifi</w:t>
+      </w:r>
+      <w:r>
+        <w:t>ed that D</w:t>
+      </w:r>
+      <w:r>
+        <w:t xml:space="preserve">ocker is installed on </w:t>
       </w:r>
       <w:r>
         <w:rPr>
@@ -5332,28 +5310,168 @@
         <w:t>).</w:t>
       </w:r>
       <w:r>
-        <w:t xml:space="preserve"> In this section, we will </w:t>
-      </w:r>
-      <w:r>
-        <w:t xml:space="preserve">now </w:t>
-      </w:r>
-      <w:r>
-        <w:t xml:space="preserve">deploy the NetApp </w:t>
-      </w:r>
-      <w:r>
-        <w:t>Trident plugin for d</w:t>
-      </w:r>
-      <w:r>
-        <w:t xml:space="preserve">ocker on the hosts </w:t>
+        <w:t xml:space="preserve"> In this section, we will deploy the NetApp </w:t>
+      </w:r>
+      <w:r>
+        <w:t>Trident plugin for D</w:t>
+      </w:r>
+      <w:r>
+        <w:t>ocker on the</w:t>
+      </w:r>
+      <w:r>
+        <w:t xml:space="preserve">se hosts by </w:t>
+      </w:r>
+      <w:r>
+        <w:t>using a</w:t>
+      </w:r>
+      <w:r>
+        <w:t>n</w:t>
+      </w:r>
+      <w:r>
+        <w:t xml:space="preserve"> Ansible playbook.</w:t>
+      </w:r>
+      <w:r>
+        <w:t xml:space="preserve"> </w:t>
+      </w:r>
+      <w:r>
+        <w:t>Before we run this playbook</w:t>
+      </w:r>
+      <w:r>
+        <w:t xml:space="preserve"> though</w:t>
+      </w:r>
+      <w:r>
+        <w:t>, we need to install the Docker SDK for Python</w:t>
+      </w:r>
+      <w:r>
+        <w:t xml:space="preserve">. Do so by issuing </w:t>
+      </w:r>
+      <w:r>
+        <w:t xml:space="preserve">the following </w:t>
+      </w:r>
+      <w:r>
+        <w:t xml:space="preserve">two </w:t>
+      </w:r>
+      <w:r>
+        <w:t>command</w:t>
+      </w:r>
+      <w:r>
+        <w:t>s</w:t>
+      </w:r>
+      <w:r>
+        <w:t>:</w:t>
+      </w:r>
+    </w:p>
+    <w:p>
+      <w:pPr>
+        <w:pStyle w:val="ConsoleBlockSmall"/>
+        <w:shd w:val="clear" w:color="auto" w:fill="D9D9D9" w:themeFill="background1" w:themeFillShade="D9"/>
+        <w:rPr>
+          <w:b/>
+          <w:bCs/>
+        </w:rPr>
+      </w:pPr>
+      <w:r>
+        <w:t xml:space="preserve">[root@rhel1 ~]# </w:t>
+      </w:r>
+      <w:r>
+        <w:rPr>
+          <w:b/>
+          <w:bCs/>
+        </w:rPr>
+        <w:t xml:space="preserve">ansible prod –a "yum install </w:t>
+      </w:r>
+      <w:r>
+        <w:rPr>
+          <w:b/>
+          <w:bCs/>
+        </w:rPr>
+        <w:t xml:space="preserve">–y </w:t>
+      </w:r>
+      <w:r>
+        <w:rPr>
+          <w:b/>
+          <w:bCs/>
+        </w:rPr>
+        <w:t>python-pip</w:t>
+      </w:r>
+      <w:r>
+        <w:rPr>
+          <w:b/>
+          <w:bCs/>
+        </w:rPr>
+        <w:t>”</w:t>
+      </w:r>
+    </w:p>
+    <w:p>
+      <w:pPr>
+        <w:pStyle w:val="BodyText"/>
+        <w:rPr>
+          <w:lang w:bidi="he-IL"/>
+        </w:rPr>
+      </w:pPr>
+      <w:r>
+        <w:rPr>
+          <w:lang w:bidi="he-IL"/>
+        </w:rPr>
+        <w:t>followed by:</w:t>
+      </w:r>
+    </w:p>
+    <w:p>
+      <w:pPr>
+        <w:pStyle w:val="ConsoleBlockSmall"/>
+        <w:shd w:val="clear" w:color="auto" w:fill="D9D9D9" w:themeFill="background1" w:themeFillShade="D9"/>
+        <w:rPr>
+          <w:b/>
+          <w:bCs/>
+        </w:rPr>
+      </w:pPr>
+      <w:r>
+        <w:t xml:space="preserve">[root@rhel1 ~]# </w:t>
+      </w:r>
+      <w:r>
+        <w:rPr>
+          <w:b/>
+          <w:bCs/>
+        </w:rPr>
+        <w:t>ansible prod –a "</w:t>
+      </w:r>
+      <w:r>
+        <w:rPr>
+          <w:b/>
+          <w:bCs/>
+        </w:rPr>
+        <w:t>pip install docker</w:t>
+      </w:r>
+      <w:r>
+        <w:rPr>
+          <w:b/>
+          <w:bCs/>
+        </w:rPr>
+        <w:t>”</w:t>
+      </w:r>
+    </w:p>
+    <w:p>
+      <w:pPr>
+        <w:pStyle w:val="BodyText"/>
+        <w:jc w:val="both"/>
+      </w:pPr>
+      <w:r>
+        <w:t>As soon as these two packages are installed</w:t>
+      </w:r>
+      <w:r>
+        <w:t>/updated</w:t>
+      </w:r>
+      <w:r>
+        <w:t xml:space="preserve">, we can now proceed with running Docker containers on </w:t>
       </w:r>
       <w:r>
         <w:rPr>
           <w:i/>
         </w:rPr>
-        <w:t>rhel1</w:t>
-      </w:r>
-      <w:r>
-        <w:t xml:space="preserve"> and </w:t>
+        <w:t xml:space="preserve">rhel1 </w:t>
+      </w:r>
+      <w:r>
+        <w:t xml:space="preserve">and </w:t>
       </w:r>
       <w:r>
         <w:rPr>
@@ -5362,20 +5480,31 @@
         <w:t>rhel2</w:t>
       </w:r>
       <w:r>
-        <w:t xml:space="preserve"> using a</w:t>
-      </w:r>
-      <w:r>
-        <w:t>n</w:t>
-      </w:r>
-      <w:r>
-        <w:t xml:space="preserve"> Ansible playbook called </w:t>
-      </w:r>
+        <w:t xml:space="preserve"> which </w:t>
+      </w:r>
+      <w:r>
+        <w:t xml:space="preserve">is deployed </w:t>
+      </w:r>
+      <w:r>
+        <w:t xml:space="preserve">by </w:t>
+      </w:r>
+      <w:r>
+        <w:t xml:space="preserve">running </w:t>
+      </w:r>
+      <w:r>
+        <w:t>the playbook</w:t>
+      </w:r>
+      <w:r>
+        <w:t xml:space="preserve"> </w:t>
+      </w:r>
+      <w:proofErr w:type="spellStart"/>
       <w:r>
         <w:rPr>
           <w:rFonts w:ascii="Consolas" w:hAnsi="Consolas"/>
         </w:rPr>
         <w:t>deploy_trident.yml</w:t>
       </w:r>
+      <w:proofErr w:type="spellEnd"/>
       <w:r>
         <w:t>.</w:t>
       </w:r>
@@ -5401,6 +5530,7 @@
           <w:ilvl w:val="0"/>
           <w:numId w:val="12"/>
         </w:numPr>
+        <w:jc w:val="both"/>
       </w:pPr>
       <w:r>
         <w:rPr>
@@ -5458,6 +5588,7 @@
           <w:ilvl w:val="0"/>
           <w:numId w:val="12"/>
         </w:numPr>
+        <w:jc w:val="both"/>
         <w:rPr>
           <w:i/>
         </w:rPr>
@@ -5500,6 +5631,7 @@
           <w:ilvl w:val="0"/>
           <w:numId w:val="12"/>
         </w:numPr>
+        <w:jc w:val="both"/>
       </w:pPr>
       <w:r>
         <w:rPr>
@@ -5569,6 +5701,7 @@
           <w:ilvl w:val="0"/>
           <w:numId w:val="12"/>
         </w:numPr>
+        <w:jc w:val="both"/>
       </w:pPr>
       <w:r>
         <w:rPr>
@@ -5605,11 +5738,13 @@
           <w:ilvl w:val="0"/>
           <w:numId w:val="12"/>
         </w:numPr>
+        <w:jc w:val="both"/>
       </w:pPr>
       <w:r>
         <w:rPr>
           <w:u w:val="single"/>
         </w:rPr>
+        <w:lastRenderedPageBreak/>
         <w:t>Customize the Web Server</w:t>
       </w:r>
       <w:r>
@@ -5638,6 +5773,7 @@
           <w:ilvl w:val="0"/>
           <w:numId w:val="12"/>
         </w:numPr>
+        <w:jc w:val="both"/>
         <w:rPr>
           <w:rFonts w:ascii="Arial" w:hAnsi="Arial"/>
           <w:sz w:val="20"/>
@@ -5697,7 +5833,6 @@
         <w:pStyle w:val="BodyText"/>
       </w:pPr>
       <w:r>
-        <w:lastRenderedPageBreak/>
         <w:t xml:space="preserve">To </w:t>
       </w:r>
       <w:r>
@@ -5755,9 +5890,16 @@
     <w:p>
       <w:pPr>
         <w:pStyle w:val="BodyText"/>
-      </w:pPr>
-      <w:r>
-        <w:t>After completion of the playbook run, validate the deployment of the NetApp Trident plugin</w:t>
+        <w:jc w:val="both"/>
+      </w:pPr>
+      <w:r>
+        <w:t>Afte</w:t>
+      </w:r>
+      <w:r>
+        <w:t>r completion of the playbook</w:t>
+      </w:r>
+      <w:r>
+        <w:t>, validate the deployment of the NetApp Trident plugin</w:t>
       </w:r>
       <w:r>
         <w:t>, the new persistent volume and deployed container</w:t>
@@ -5867,15 +6009,26 @@
           <w:b/>
           <w:bCs/>
         </w:rPr>
-        <w:t xml:space="preserve"> -a "docker ps --all"</w:t>
+        <w:t xml:space="preserve"> -a "docker container ls</w:t>
+      </w:r>
+      <w:r>
+        <w:rPr>
+          <w:b/>
+          <w:bCs/>
+        </w:rPr>
+        <w:t>"</w:t>
       </w:r>
     </w:p>
     <w:p>
       <w:pPr>
         <w:pStyle w:val="BodyText"/>
-      </w:pPr>
-      <w:r>
-        <w:t xml:space="preserve">With output verifying that both hosts </w:t>
+        <w:jc w:val="both"/>
+      </w:pPr>
+      <w:r>
+        <w:t>w</w:t>
+      </w:r>
+      <w:r>
+        <w:t xml:space="preserve">ith output verifying that both hosts </w:t>
       </w:r>
       <w:r>
         <w:t>have</w:t>
@@ -5890,7 +6043,19 @@
         <w:t>plugin installed</w:t>
       </w:r>
       <w:r>
-        <w:t>, have access to the persistent volume pvol1, and have the Web Server container running</w:t>
+        <w:t>, have access to the persistent volume pvol1, and have the Web Server container</w:t>
+      </w:r>
+      <w:r>
+        <w:t xml:space="preserve"> named </w:t>
+      </w:r>
+      <w:r>
+        <w:rPr>
+          <w:i/>
+        </w:rPr>
+        <w:t>myweb1</w:t>
+      </w:r>
+      <w:r>
+        <w:t xml:space="preserve"> running</w:t>
       </w:r>
       <w:r>
         <w:t>:</w:t>
@@ -5902,15 +6067,262 @@
         <w:shd w:val="clear" w:color="auto" w:fill="D9D9D9" w:themeFill="background1" w:themeFillShade="D9"/>
         <w:rPr>
           <w:b/>
+          <w:color w:val="0070C0"/>
+        </w:rPr>
+      </w:pPr>
+      <w:r>
+        <w:rPr>
+          <w:b/>
+          <w:color w:val="000000" w:themeColor="text1"/>
+        </w:rPr>
+        <w:t>Output for docker plugin ls</w:t>
+      </w:r>
+      <w:r>
+        <w:rPr>
+          <w:b/>
           <w:color w:val="FFFF00"/>
         </w:rPr>
-      </w:pPr>
+        <w:br/>
+      </w:r>
+      <w:r>
+        <w:rPr>
+          <w:b/>
+          <w:color w:val="0070C0"/>
+        </w:rPr>
+        <w:t>rhel2 | CHANGED | rc=0 &gt;&gt;</w:t>
+      </w:r>
+    </w:p>
+    <w:p>
+      <w:pPr>
+        <w:pStyle w:val="ConsoleBlockSmall"/>
+        <w:shd w:val="clear" w:color="auto" w:fill="D9D9D9" w:themeFill="background1" w:themeFillShade="D9"/>
+        <w:rPr>
+          <w:b/>
+          <w:color w:val="0070C0"/>
+        </w:rPr>
+      </w:pPr>
+      <w:r>
+        <w:rPr>
+          <w:b/>
+          <w:color w:val="0070C0"/>
+        </w:rPr>
+        <w:t>ID                  NAME                DESCRIPTION                             ENABLED</w:t>
+      </w:r>
+    </w:p>
+    <w:p>
+      <w:pPr>
+        <w:pStyle w:val="ConsoleBlockSmall"/>
+        <w:shd w:val="clear" w:color="auto" w:fill="D9D9D9" w:themeFill="background1" w:themeFillShade="D9"/>
+        <w:rPr>
+          <w:b/>
+          <w:color w:val="0070C0"/>
+        </w:rPr>
+      </w:pPr>
+      <w:r>
+        <w:rPr>
+          <w:b/>
+          <w:color w:val="0070C0"/>
+        </w:rPr>
+        <w:t>724b93843897        netapp:latest       Trident - NetApp Docker Volume Plugin   true</w:t>
+      </w:r>
+    </w:p>
+    <w:p>
+      <w:pPr>
+        <w:pStyle w:val="ConsoleBlockSmall"/>
+        <w:shd w:val="clear" w:color="auto" w:fill="D9D9D9" w:themeFill="background1" w:themeFillShade="D9"/>
+        <w:rPr>
+          <w:b/>
+          <w:color w:val="0070C0"/>
+        </w:rPr>
+      </w:pPr>
+    </w:p>
+    <w:p>
+      <w:pPr>
+        <w:pStyle w:val="ConsoleBlockSmall"/>
+        <w:shd w:val="clear" w:color="auto" w:fill="D9D9D9" w:themeFill="background1" w:themeFillShade="D9"/>
+        <w:rPr>
+          <w:b/>
+          <w:color w:val="0070C0"/>
+        </w:rPr>
+      </w:pPr>
+      <w:r>
+        <w:rPr>
+          <w:b/>
+          <w:color w:val="0070C0"/>
+        </w:rPr>
+        <w:t>rhel1 | CHANGED | rc=0 &gt;&gt;</w:t>
+      </w:r>
+    </w:p>
+    <w:p>
+      <w:pPr>
+        <w:pStyle w:val="ConsoleBlockSmall"/>
+        <w:shd w:val="clear" w:color="auto" w:fill="D9D9D9" w:themeFill="background1" w:themeFillShade="D9"/>
+        <w:rPr>
+          <w:b/>
+          <w:color w:val="0070C0"/>
+        </w:rPr>
+      </w:pPr>
+      <w:r>
+        <w:rPr>
+          <w:b/>
+          <w:color w:val="0070C0"/>
+        </w:rPr>
+        <w:t>ID                  NAME                DESCRIPTION                             ENABLED</w:t>
+      </w:r>
+    </w:p>
+    <w:p>
+      <w:pPr>
+        <w:pStyle w:val="ConsoleBlockSmall"/>
+        <w:shd w:val="clear" w:color="auto" w:fill="D9D9D9" w:themeFill="background1" w:themeFillShade="D9"/>
+        <w:rPr>
+          <w:b/>
+          <w:color w:val="0070C0"/>
+        </w:rPr>
+      </w:pPr>
+      <w:r>
+        <w:rPr>
+          <w:b/>
+          <w:color w:val="0070C0"/>
+        </w:rPr>
+        <w:t>40fc16185753        netapp:latest       Trident - NetApp Docker Volume Plugin   true</w:t>
+      </w:r>
+      <w:r>
+        <w:rPr>
+          <w:b/>
+          <w:color w:val="0070C0"/>
+        </w:rPr>
+        <w:br/>
+      </w:r>
+      <w:r>
+        <w:rPr>
+          <w:b/>
+          <w:color w:val="FFFF00"/>
+        </w:rPr>
+        <w:br/>
+      </w:r>
       <w:r>
         <w:rPr>
           <w:b/>
           <w:color w:val="000000" w:themeColor="text1"/>
         </w:rPr>
-        <w:t>Output for docker plugin ls</w:t>
+        <w:t>Output for docker volume ls</w:t>
+      </w:r>
+      <w:r>
+        <w:rPr>
+          <w:b/>
+          <w:color w:val="000000" w:themeColor="text1"/>
+        </w:rPr>
+        <w:br/>
+      </w:r>
+      <w:r>
+        <w:rPr>
+          <w:b/>
+          <w:color w:val="0070C0"/>
+        </w:rPr>
+        <w:t>rhel2 | CHANGED | rc=0 &gt;&gt;</w:t>
+      </w:r>
+    </w:p>
+    <w:p>
+      <w:pPr>
+        <w:pStyle w:val="ConsoleBlockSmall"/>
+        <w:shd w:val="clear" w:color="auto" w:fill="D9D9D9" w:themeFill="background1" w:themeFillShade="D9"/>
+        <w:rPr>
+          <w:b/>
+          <w:color w:val="0070C0"/>
+        </w:rPr>
+      </w:pPr>
+      <w:r>
+        <w:rPr>
+          <w:b/>
+          <w:color w:val="0070C0"/>
+        </w:rPr>
+        <w:t>DRIVER              VOLUME NAME</w:t>
+      </w:r>
+    </w:p>
+    <w:p>
+      <w:pPr>
+        <w:pStyle w:val="ConsoleBlockSmall"/>
+        <w:shd w:val="clear" w:color="auto" w:fill="D9D9D9" w:themeFill="background1" w:themeFillShade="D9"/>
+        <w:rPr>
+          <w:b/>
+          <w:color w:val="0070C0"/>
+        </w:rPr>
+      </w:pPr>
+      <w:r>
+        <w:rPr>
+          <w:b/>
+          <w:color w:val="0070C0"/>
+        </w:rPr>
+        <w:t>netapp:latest       pvol1</w:t>
+      </w:r>
+    </w:p>
+    <w:p>
+      <w:pPr>
+        <w:pStyle w:val="ConsoleBlockSmall"/>
+        <w:shd w:val="clear" w:color="auto" w:fill="D9D9D9" w:themeFill="background1" w:themeFillShade="D9"/>
+        <w:rPr>
+          <w:b/>
+          <w:color w:val="0070C0"/>
+        </w:rPr>
+      </w:pPr>
+    </w:p>
+    <w:p>
+      <w:pPr>
+        <w:pStyle w:val="ConsoleBlockSmall"/>
+        <w:shd w:val="clear" w:color="auto" w:fill="D9D9D9" w:themeFill="background1" w:themeFillShade="D9"/>
+        <w:rPr>
+          <w:b/>
+          <w:color w:val="0070C0"/>
+        </w:rPr>
+      </w:pPr>
+      <w:r>
+        <w:rPr>
+          <w:b/>
+          <w:color w:val="0070C0"/>
+        </w:rPr>
+        <w:t>rhel1 | CHANGED | rc=0 &gt;&gt;</w:t>
+      </w:r>
+    </w:p>
+    <w:p>
+      <w:pPr>
+        <w:pStyle w:val="ConsoleBlockSmall"/>
+        <w:shd w:val="clear" w:color="auto" w:fill="D9D9D9" w:themeFill="background1" w:themeFillShade="D9"/>
+        <w:rPr>
+          <w:b/>
+          <w:color w:val="0070C0"/>
+        </w:rPr>
+      </w:pPr>
+      <w:r>
+        <w:rPr>
+          <w:b/>
+          <w:color w:val="0070C0"/>
+        </w:rPr>
+        <w:t>DRIVER              VOLUME NAME</w:t>
+      </w:r>
+    </w:p>
+    <w:p>
+      <w:pPr>
+        <w:pStyle w:val="ConsoleBlockSmall"/>
+        <w:shd w:val="clear" w:color="auto" w:fill="D9D9D9" w:themeFill="background1" w:themeFillShade="D9"/>
+        <w:rPr>
+          <w:b/>
+          <w:color w:val="0070C0"/>
+          <w:sz w:val="14"/>
+        </w:rPr>
+      </w:pPr>
+      <w:r>
+        <w:rPr>
+          <w:b/>
+          <w:color w:val="0070C0"/>
+        </w:rPr>
+        <w:t>netapp:latest       pvol1</w:t>
+      </w:r>
+      <w:r>
+        <w:rPr>
+          <w:b/>
+          <w:color w:val="0070C0"/>
+        </w:rPr>
+        <w:br/>
       </w:r>
       <w:r>
         <w:rPr>
@@ -5922,7 +6334,22 @@
       <w:r>
         <w:rPr>
           <w:b/>
-          <w:color w:val="FFFF00"/>
+          <w:color w:val="000000" w:themeColor="text1"/>
+        </w:rPr>
+        <w:t>Output for docker container ls</w:t>
+      </w:r>
+      <w:r>
+        <w:rPr>
+          <w:b/>
+          <w:color w:val="000000" w:themeColor="text1"/>
+        </w:rPr>
+        <w:br/>
+      </w:r>
+      <w:r>
+        <w:rPr>
+          <w:b/>
+          <w:color w:val="0070C0"/>
+          <w:sz w:val="14"/>
         </w:rPr>
         <w:t>rhel2 | CHANGED | rc=0 &gt;&gt;</w:t>
       </w:r>
@@ -5933,15 +6360,89 @@
         <w:shd w:val="clear" w:color="auto" w:fill="D9D9D9" w:themeFill="background1" w:themeFillShade="D9"/>
         <w:rPr>
           <w:b/>
-          <w:color w:val="FFFF00"/>
-        </w:rPr>
-      </w:pPr>
-      <w:r>
-        <w:rPr>
-          <w:b/>
-          <w:color w:val="FFFF00"/>
-        </w:rPr>
-        <w:t>ID                  NAME                DESCRIPTION                             ENABLED</w:t>
+          <w:color w:val="0070C0"/>
+          <w:sz w:val="14"/>
+        </w:rPr>
+      </w:pPr>
+      <w:r>
+        <w:rPr>
+          <w:b/>
+          <w:color w:val="0070C0"/>
+          <w:sz w:val="14"/>
+        </w:rPr>
+        <w:t xml:space="preserve">CONTAINER ID  IMAGE   COMMAND            </w:t>
+      </w:r>
+      <w:r>
+        <w:rPr>
+          <w:b/>
+          <w:color w:val="0070C0"/>
+          <w:sz w:val="14"/>
+        </w:rPr>
+        <w:t xml:space="preserve"> </w:t>
+      </w:r>
+      <w:r>
+        <w:rPr>
+          <w:b/>
+          <w:color w:val="0070C0"/>
+          <w:sz w:val="14"/>
+        </w:rPr>
+        <w:t xml:space="preserve">CREATED            </w:t>
+      </w:r>
+      <w:r>
+        <w:rPr>
+          <w:b/>
+          <w:color w:val="0070C0"/>
+          <w:sz w:val="14"/>
+        </w:rPr>
+        <w:t xml:space="preserve"> </w:t>
+      </w:r>
+      <w:r>
+        <w:rPr>
+          <w:b/>
+          <w:color w:val="0070C0"/>
+          <w:sz w:val="14"/>
+        </w:rPr>
+        <w:t xml:space="preserve">STATUS            </w:t>
+      </w:r>
+      <w:r>
+        <w:rPr>
+          <w:b/>
+          <w:color w:val="0070C0"/>
+          <w:sz w:val="14"/>
+        </w:rPr>
+        <w:t xml:space="preserve"> </w:t>
+      </w:r>
+      <w:r>
+        <w:rPr>
+          <w:b/>
+          <w:color w:val="0070C0"/>
+          <w:sz w:val="14"/>
+        </w:rPr>
+        <w:t xml:space="preserve"> </w:t>
+      </w:r>
+      <w:r>
+        <w:rPr>
+          <w:b/>
+          <w:color w:val="0070C0"/>
+          <w:sz w:val="14"/>
+        </w:rPr>
+        <w:t xml:space="preserve">PORTS              </w:t>
+      </w:r>
+      <w:r>
+        <w:rPr>
+          <w:b/>
+          <w:color w:val="0070C0"/>
+          <w:sz w:val="14"/>
+        </w:rPr>
+        <w:t xml:space="preserve">  </w:t>
+      </w:r>
+      <w:r>
+        <w:rPr>
+          <w:b/>
+          <w:color w:val="0070C0"/>
+          <w:sz w:val="14"/>
+        </w:rPr>
+        <w:t>NAMES</w:t>
       </w:r>
     </w:p>
     <w:p>
@@ -5950,15 +6451,81 @@
         <w:shd w:val="clear" w:color="auto" w:fill="D9D9D9" w:themeFill="background1" w:themeFillShade="D9"/>
         <w:rPr>
           <w:b/>
-          <w:color w:val="FFFF00"/>
-        </w:rPr>
-      </w:pPr>
-      <w:r>
-        <w:rPr>
-          <w:b/>
-          <w:color w:val="FFFF00"/>
-        </w:rPr>
-        <w:t>724b93843897        netapp:latest       Trident - NetApp Docker Volume Plugin   true</w:t>
+          <w:color w:val="0070C0"/>
+          <w:sz w:val="14"/>
+        </w:rPr>
+      </w:pPr>
+      <w:r>
+        <w:rPr>
+          <w:b/>
+          <w:color w:val="0070C0"/>
+          <w:sz w:val="14"/>
+        </w:rPr>
+        <w:t xml:space="preserve">52cbff4ab9fe  httpd   "httpd-foreground"  About a minute ago </w:t>
+      </w:r>
+      <w:r>
+        <w:rPr>
+          <w:b/>
+          <w:color w:val="0070C0"/>
+          <w:sz w:val="14"/>
+        </w:rPr>
+        <w:t xml:space="preserve"> </w:t>
+      </w:r>
+      <w:r>
+        <w:rPr>
+          <w:b/>
+          <w:color w:val="0070C0"/>
+          <w:sz w:val="14"/>
+        </w:rPr>
+        <w:t xml:space="preserve">Up About a minute </w:t>
+      </w:r>
+      <w:r>
+        <w:rPr>
+          <w:b/>
+          <w:color w:val="0070C0"/>
+          <w:sz w:val="14"/>
+        </w:rPr>
+        <w:t xml:space="preserve"> </w:t>
+      </w:r>
+      <w:r>
+        <w:rPr>
+          <w:b/>
+          <w:color w:val="0070C0"/>
+          <w:sz w:val="14"/>
+        </w:rPr>
+        <w:t xml:space="preserve"> </w:t>
+      </w:r>
+      <w:r>
+        <w:rPr>
+          <w:b/>
+          <w:color w:val="0070C0"/>
+          <w:sz w:val="14"/>
+        </w:rPr>
+        <w:t xml:space="preserve">0.0.0.0:80-&gt;80/tcp </w:t>
+      </w:r>
+      <w:r>
+        <w:rPr>
+          <w:b/>
+          <w:color w:val="0070C0"/>
+          <w:sz w:val="14"/>
+        </w:rPr>
+        <w:t xml:space="preserve"> </w:t>
+      </w:r>
+      <w:r>
+        <w:rPr>
+          <w:b/>
+          <w:color w:val="0070C0"/>
+          <w:sz w:val="14"/>
+        </w:rPr>
+        <w:t xml:space="preserve"> </w:t>
+      </w:r>
+      <w:r>
+        <w:rPr>
+          <w:b/>
+          <w:color w:val="0070C0"/>
+          <w:sz w:val="14"/>
+        </w:rPr>
+        <w:t>myweb1</w:t>
       </w:r>
     </w:p>
     <w:p>
@@ -5967,7 +6534,8 @@
         <w:shd w:val="clear" w:color="auto" w:fill="D9D9D9" w:themeFill="background1" w:themeFillShade="D9"/>
         <w:rPr>
           <w:b/>
-          <w:color w:val="FFFF00"/>
+          <w:color w:val="0070C0"/>
+          <w:sz w:val="14"/>
         </w:rPr>
       </w:pPr>
     </w:p>
@@ -5977,13 +6545,15 @@
         <w:shd w:val="clear" w:color="auto" w:fill="D9D9D9" w:themeFill="background1" w:themeFillShade="D9"/>
         <w:rPr>
           <w:b/>
-          <w:color w:val="FFFF00"/>
-        </w:rPr>
-      </w:pPr>
-      <w:r>
-        <w:rPr>
-          <w:b/>
-          <w:color w:val="FFFF00"/>
+          <w:color w:val="0070C0"/>
+          <w:sz w:val="14"/>
+        </w:rPr>
+      </w:pPr>
+      <w:r>
+        <w:rPr>
+          <w:b/>
+          <w:color w:val="0070C0"/>
+          <w:sz w:val="14"/>
         </w:rPr>
         <w:t>rhel1 | CHANGED | rc=0 &gt;&gt;</w:t>
       </w:r>
@@ -5994,15 +6564,129 @@
         <w:shd w:val="clear" w:color="auto" w:fill="D9D9D9" w:themeFill="background1" w:themeFillShade="D9"/>
         <w:rPr>
           <w:b/>
-          <w:color w:val="FFFF00"/>
-        </w:rPr>
-      </w:pPr>
-      <w:r>
-        <w:rPr>
-          <w:b/>
-          <w:color w:val="FFFF00"/>
-        </w:rPr>
-        <w:t>ID                  NAME                DESCRIPTION                             ENABLED</w:t>
+          <w:color w:val="0070C0"/>
+          <w:sz w:val="14"/>
+        </w:rPr>
+      </w:pPr>
+      <w:r>
+        <w:rPr>
+          <w:b/>
+          <w:color w:val="0070C0"/>
+          <w:sz w:val="14"/>
+        </w:rPr>
+        <w:t xml:space="preserve">CONTAINER ID IMAGE </w:t>
+      </w:r>
+      <w:r>
+        <w:rPr>
+          <w:b/>
+          <w:color w:val="0070C0"/>
+          <w:sz w:val="14"/>
+        </w:rPr>
+        <w:t xml:space="preserve">   </w:t>
+      </w:r>
+      <w:r>
+        <w:rPr>
+          <w:b/>
+          <w:color w:val="0070C0"/>
+          <w:sz w:val="14"/>
+        </w:rPr>
+        <w:t xml:space="preserve">COMMAND           </w:t>
+      </w:r>
+      <w:r>
+        <w:rPr>
+          <w:b/>
+          <w:color w:val="0070C0"/>
+          <w:sz w:val="14"/>
+        </w:rPr>
+        <w:t xml:space="preserve"> </w:t>
+      </w:r>
+      <w:r>
+        <w:rPr>
+          <w:b/>
+          <w:color w:val="0070C0"/>
+          <w:sz w:val="14"/>
+        </w:rPr>
+        <w:t xml:space="preserve"> </w:t>
+      </w:r>
+      <w:r>
+        <w:rPr>
+          <w:b/>
+          <w:color w:val="0070C0"/>
+          <w:sz w:val="14"/>
+        </w:rPr>
+        <w:t xml:space="preserve">CREATED            </w:t>
+      </w:r>
+      <w:r>
+        <w:rPr>
+          <w:b/>
+          <w:color w:val="0070C0"/>
+          <w:sz w:val="14"/>
+        </w:rPr>
+        <w:t xml:space="preserve"> </w:t>
+      </w:r>
+      <w:r>
+        <w:rPr>
+          <w:b/>
+          <w:color w:val="0070C0"/>
+          <w:sz w:val="14"/>
+        </w:rPr>
+        <w:t xml:space="preserve">STATUS            </w:t>
+      </w:r>
+      <w:r>
+        <w:rPr>
+          <w:b/>
+          <w:color w:val="0070C0"/>
+          <w:sz w:val="14"/>
+        </w:rPr>
+        <w:t xml:space="preserve"> </w:t>
+      </w:r>
+      <w:r>
+        <w:rPr>
+          <w:b/>
+          <w:color w:val="0070C0"/>
+          <w:sz w:val="14"/>
+        </w:rPr>
+        <w:t xml:space="preserve"> </w:t>
+      </w:r>
+      <w:r>
+        <w:rPr>
+          <w:b/>
+          <w:color w:val="0070C0"/>
+          <w:sz w:val="14"/>
+        </w:rPr>
+        <w:t>P</w:t>
+      </w:r>
+      <w:r>
+        <w:rPr>
+          <w:b/>
+          <w:color w:val="0070C0"/>
+          <w:sz w:val="14"/>
+        </w:rPr>
+        <w:t xml:space="preserve">ORTS              </w:t>
+      </w:r>
+      <w:r>
+        <w:rPr>
+          <w:b/>
+          <w:color w:val="0070C0"/>
+          <w:sz w:val="14"/>
+        </w:rPr>
+        <w:t xml:space="preserve"> </w:t>
+      </w:r>
+      <w:r>
+        <w:rPr>
+          <w:b/>
+          <w:color w:val="0070C0"/>
+          <w:sz w:val="14"/>
+        </w:rPr>
+        <w:t xml:space="preserve"> </w:t>
+      </w:r>
+      <w:r>
+        <w:rPr>
+          <w:b/>
+          <w:color w:val="0070C0"/>
+          <w:sz w:val="14"/>
+        </w:rPr>
+        <w:t>NAMES</w:t>
       </w:r>
     </w:p>
     <w:p>
@@ -6011,290 +6695,296 @@
         <w:shd w:val="clear" w:color="auto" w:fill="D9D9D9" w:themeFill="background1" w:themeFillShade="D9"/>
         <w:rPr>
           <w:b/>
-          <w:color w:val="FFFF00"/>
-        </w:rPr>
-      </w:pPr>
-      <w:r>
-        <w:rPr>
-          <w:b/>
-          <w:color w:val="FFFF00"/>
-        </w:rPr>
-        <w:t>40fc16185753        netapp:latest       Trident - NetApp Docker Volume Plugin   true</w:t>
-      </w:r>
-      <w:r>
-        <w:rPr>
-          <w:b/>
-          <w:color w:val="FFFF00"/>
-        </w:rPr>
-        <w:br/>
-      </w:r>
-      <w:r>
-        <w:rPr>
-          <w:b/>
-          <w:color w:val="FFFF00"/>
-        </w:rPr>
-        <w:br/>
-      </w:r>
-      <w:r>
-        <w:rPr>
-          <w:b/>
-          <w:color w:val="000000" w:themeColor="text1"/>
-        </w:rPr>
-        <w:t>Output for docker volume ls</w:t>
-      </w:r>
-      <w:r>
-        <w:rPr>
-          <w:b/>
-          <w:color w:val="000000" w:themeColor="text1"/>
-        </w:rPr>
-        <w:br/>
-      </w:r>
-      <w:r>
-        <w:rPr>
-          <w:b/>
-          <w:color w:val="FFFF00"/>
-        </w:rPr>
-        <w:t>rhel2 | CHANGED | rc=0 &gt;&gt;</w:t>
-      </w:r>
-    </w:p>
-    <w:p>
-      <w:pPr>
-        <w:pStyle w:val="ConsoleBlockSmall"/>
-        <w:shd w:val="clear" w:color="auto" w:fill="D9D9D9" w:themeFill="background1" w:themeFillShade="D9"/>
-        <w:rPr>
-          <w:b/>
-          <w:color w:val="FFFF00"/>
-        </w:rPr>
-      </w:pPr>
-      <w:r>
-        <w:rPr>
-          <w:b/>
-          <w:color w:val="FFFF00"/>
-        </w:rPr>
-        <w:t>DRIVER              VOLUME NAME</w:t>
-      </w:r>
-    </w:p>
-    <w:p>
-      <w:pPr>
-        <w:pStyle w:val="ConsoleBlockSmall"/>
-        <w:shd w:val="clear" w:color="auto" w:fill="D9D9D9" w:themeFill="background1" w:themeFillShade="D9"/>
-        <w:rPr>
-          <w:b/>
-          <w:color w:val="FFFF00"/>
-        </w:rPr>
-      </w:pPr>
-      <w:r>
-        <w:rPr>
-          <w:b/>
-          <w:color w:val="FFFF00"/>
-        </w:rPr>
-        <w:t>netapp:latest       pvol1</w:t>
-      </w:r>
-    </w:p>
-    <w:p>
-      <w:pPr>
-        <w:pStyle w:val="ConsoleBlockSmall"/>
-        <w:shd w:val="clear" w:color="auto" w:fill="D9D9D9" w:themeFill="background1" w:themeFillShade="D9"/>
-        <w:rPr>
-          <w:b/>
-          <w:color w:val="FFFF00"/>
-        </w:rPr>
-      </w:pPr>
-    </w:p>
-    <w:p>
-      <w:pPr>
-        <w:pStyle w:val="ConsoleBlockSmall"/>
-        <w:shd w:val="clear" w:color="auto" w:fill="D9D9D9" w:themeFill="background1" w:themeFillShade="D9"/>
-        <w:rPr>
-          <w:b/>
-          <w:color w:val="FFFF00"/>
-        </w:rPr>
-      </w:pPr>
-      <w:r>
-        <w:rPr>
-          <w:b/>
-          <w:color w:val="FFFF00"/>
-        </w:rPr>
-        <w:t>rhel1 | CHANGED | rc=0 &gt;&gt;</w:t>
-      </w:r>
-    </w:p>
-    <w:p>
-      <w:pPr>
-        <w:pStyle w:val="ConsoleBlockSmall"/>
-        <w:shd w:val="clear" w:color="auto" w:fill="D9D9D9" w:themeFill="background1" w:themeFillShade="D9"/>
-        <w:rPr>
-          <w:b/>
-          <w:color w:val="FFFF00"/>
-        </w:rPr>
-      </w:pPr>
-      <w:r>
-        <w:rPr>
-          <w:b/>
-          <w:color w:val="FFFF00"/>
-        </w:rPr>
-        <w:t>DRIVER              VOLUME NAME</w:t>
-      </w:r>
-    </w:p>
-    <w:p>
-      <w:pPr>
-        <w:pStyle w:val="ConsoleBlockSmall"/>
-        <w:shd w:val="clear" w:color="auto" w:fill="D9D9D9" w:themeFill="background1" w:themeFillShade="D9"/>
-        <w:rPr>
-          <w:b/>
-          <w:color w:val="FFFF00"/>
-        </w:rPr>
-      </w:pPr>
-      <w:r>
-        <w:rPr>
-          <w:b/>
-          <w:color w:val="FFFF00"/>
-        </w:rPr>
-        <w:t>netapp:latest       pvol1</w:t>
-      </w:r>
-      <w:r>
-        <w:rPr>
-          <w:b/>
-          <w:color w:val="FFFF00"/>
-        </w:rPr>
-        <w:br/>
-      </w:r>
-      <w:r>
-        <w:rPr>
-          <w:b/>
-          <w:color w:val="FFFF00"/>
-        </w:rPr>
-        <w:br/>
-      </w:r>
-      <w:r>
-        <w:rPr>
-          <w:b/>
-          <w:color w:val="000000" w:themeColor="text1"/>
-        </w:rPr>
-        <w:t>Output for docker ps –all</w:t>
-      </w:r>
-      <w:r>
-        <w:rPr>
-          <w:b/>
-          <w:color w:val="000000" w:themeColor="text1"/>
-        </w:rPr>
-        <w:br/>
-      </w:r>
-      <w:r>
-        <w:rPr>
-          <w:b/>
-          <w:color w:val="FFFF00"/>
-        </w:rPr>
-        <w:t>rhel2 | CHANGED | rc=0 &gt;&gt;</w:t>
-      </w:r>
-    </w:p>
-    <w:p>
-      <w:pPr>
-        <w:pStyle w:val="ConsoleBlockSmall"/>
-        <w:shd w:val="clear" w:color="auto" w:fill="D9D9D9" w:themeFill="background1" w:themeFillShade="D9"/>
-        <w:rPr>
-          <w:b/>
-          <w:color w:val="FFFF00"/>
-        </w:rPr>
-      </w:pPr>
-      <w:r>
-        <w:rPr>
-          <w:b/>
-          <w:color w:val="FFFF00"/>
-        </w:rPr>
-        <w:t>CONTAINER ID        IMAGE               COMMAND              CREATED              STATUS              PORTS                NAMES</w:t>
-      </w:r>
-    </w:p>
-    <w:p>
-      <w:pPr>
-        <w:pStyle w:val="ConsoleBlockSmall"/>
-        <w:shd w:val="clear" w:color="auto" w:fill="D9D9D9" w:themeFill="background1" w:themeFillShade="D9"/>
-        <w:rPr>
-          <w:b/>
-          <w:color w:val="FFFF00"/>
-        </w:rPr>
-      </w:pPr>
-      <w:r>
-        <w:rPr>
-          <w:b/>
-          <w:color w:val="FFFF00"/>
-        </w:rPr>
-        <w:t>52cbff4ab9fe        httpd               "httpd-foreground"   About a minute ago   Up About a minute   0.0.0.0:80-&gt;80/tcp   myweb1</w:t>
-      </w:r>
-    </w:p>
-    <w:p>
-      <w:pPr>
-        <w:pStyle w:val="ConsoleBlockSmall"/>
-        <w:shd w:val="clear" w:color="auto" w:fill="D9D9D9" w:themeFill="background1" w:themeFillShade="D9"/>
-        <w:rPr>
-          <w:b/>
-          <w:color w:val="FFFF00"/>
-        </w:rPr>
-      </w:pPr>
-    </w:p>
-    <w:p>
-      <w:pPr>
-        <w:pStyle w:val="ConsoleBlockSmall"/>
-        <w:shd w:val="clear" w:color="auto" w:fill="D9D9D9" w:themeFill="background1" w:themeFillShade="D9"/>
-        <w:rPr>
-          <w:b/>
-          <w:color w:val="FFFF00"/>
-        </w:rPr>
-      </w:pPr>
-      <w:r>
-        <w:rPr>
-          <w:b/>
-          <w:color w:val="FFFF00"/>
-        </w:rPr>
-        <w:t>rhel1 | CHANGED | rc=0 &gt;&gt;</w:t>
-      </w:r>
-    </w:p>
-    <w:p>
-      <w:pPr>
-        <w:pStyle w:val="ConsoleBlockSmall"/>
-        <w:shd w:val="clear" w:color="auto" w:fill="D9D9D9" w:themeFill="background1" w:themeFillShade="D9"/>
-        <w:rPr>
-          <w:b/>
-          <w:color w:val="FFFF00"/>
-        </w:rPr>
-      </w:pPr>
-      <w:r>
-        <w:rPr>
-          <w:b/>
-          <w:color w:val="FFFF00"/>
-        </w:rPr>
-        <w:t>CONTAINER ID        IMAGE               COMMAND              CREATED              STATUS              PORTS                NAMES</w:t>
-      </w:r>
-    </w:p>
-    <w:p>
-      <w:pPr>
-        <w:pStyle w:val="ConsoleBlockSmall"/>
-        <w:shd w:val="clear" w:color="auto" w:fill="D9D9D9" w:themeFill="background1" w:themeFillShade="D9"/>
-        <w:rPr>
-          <w:b/>
-          <w:color w:val="FFFF00"/>
-        </w:rPr>
-      </w:pPr>
-      <w:r>
-        <w:rPr>
-          <w:b/>
-          <w:color w:val="FFFF00"/>
-        </w:rPr>
-        <w:t>516486c39266        httpd               "httpd-foreground"   About a minute ago   Up About a minute   0.0.0.0:80-&gt;80/tcp   myweb1</w:t>
-      </w:r>
-    </w:p>
-    <w:p>
-      <w:pPr>
-        <w:pStyle w:val="ConsoleBlockSmall"/>
-        <w:shd w:val="clear" w:color="auto" w:fill="D9D9D9" w:themeFill="background1" w:themeFillShade="D9"/>
-        <w:rPr>
-          <w:b/>
-          <w:color w:val="FFFF00"/>
-        </w:rPr>
-      </w:pPr>
+          <w:color w:val="0070C0"/>
+          <w:sz w:val="14"/>
+        </w:rPr>
+      </w:pPr>
+      <w:r>
+        <w:rPr>
+          <w:b/>
+          <w:color w:val="0070C0"/>
+          <w:sz w:val="14"/>
+        </w:rPr>
+        <w:t xml:space="preserve">516486c39266 httpd </w:t>
+      </w:r>
+      <w:r>
+        <w:rPr>
+          <w:b/>
+          <w:color w:val="0070C0"/>
+          <w:sz w:val="14"/>
+        </w:rPr>
+        <w:t xml:space="preserve">   </w:t>
+      </w:r>
+      <w:r>
+        <w:rPr>
+          <w:b/>
+          <w:color w:val="0070C0"/>
+          <w:sz w:val="14"/>
+        </w:rPr>
+        <w:t>"httpd-foreground"</w:t>
+      </w:r>
+      <w:r>
+        <w:rPr>
+          <w:b/>
+          <w:color w:val="0070C0"/>
+          <w:sz w:val="14"/>
+        </w:rPr>
+        <w:t xml:space="preserve"> </w:t>
+      </w:r>
+      <w:r>
+        <w:rPr>
+          <w:b/>
+          <w:color w:val="0070C0"/>
+          <w:sz w:val="14"/>
+        </w:rPr>
+        <w:t xml:space="preserve"> </w:t>
+      </w:r>
+      <w:r>
+        <w:rPr>
+          <w:b/>
+          <w:color w:val="0070C0"/>
+          <w:sz w:val="14"/>
+        </w:rPr>
+        <w:t>About a minute ago</w:t>
+      </w:r>
+      <w:r>
+        <w:rPr>
+          <w:b/>
+          <w:color w:val="0070C0"/>
+          <w:sz w:val="14"/>
+        </w:rPr>
+        <w:t xml:space="preserve"> </w:t>
+      </w:r>
+      <w:r>
+        <w:rPr>
+          <w:b/>
+          <w:color w:val="0070C0"/>
+          <w:sz w:val="14"/>
+        </w:rPr>
+        <w:t xml:space="preserve"> </w:t>
+      </w:r>
+      <w:r>
+        <w:rPr>
+          <w:b/>
+          <w:color w:val="0070C0"/>
+          <w:sz w:val="14"/>
+        </w:rPr>
+        <w:t>Up About a minute</w:t>
+      </w:r>
+      <w:r>
+        <w:rPr>
+          <w:b/>
+          <w:color w:val="0070C0"/>
+          <w:sz w:val="14"/>
+        </w:rPr>
+        <w:t xml:space="preserve"> </w:t>
+      </w:r>
+      <w:r>
+        <w:rPr>
+          <w:b/>
+          <w:color w:val="0070C0"/>
+          <w:sz w:val="14"/>
+        </w:rPr>
+        <w:t xml:space="preserve"> </w:t>
+      </w:r>
+      <w:r>
+        <w:rPr>
+          <w:b/>
+          <w:color w:val="0070C0"/>
+          <w:sz w:val="14"/>
+        </w:rPr>
+        <w:t xml:space="preserve"> </w:t>
+      </w:r>
+      <w:r>
+        <w:rPr>
+          <w:b/>
+          <w:color w:val="0070C0"/>
+          <w:sz w:val="14"/>
+        </w:rPr>
+        <w:t>0.0.0.0:80-&gt;80/tcp</w:t>
+      </w:r>
+      <w:r>
+        <w:rPr>
+          <w:b/>
+          <w:color w:val="0070C0"/>
+          <w:sz w:val="14"/>
+        </w:rPr>
+        <w:t xml:space="preserve"> </w:t>
+      </w:r>
+      <w:r>
+        <w:rPr>
+          <w:b/>
+          <w:color w:val="0070C0"/>
+          <w:sz w:val="14"/>
+        </w:rPr>
+        <w:t xml:space="preserve"> </w:t>
+      </w:r>
+      <w:r>
+        <w:rPr>
+          <w:b/>
+          <w:color w:val="0070C0"/>
+          <w:sz w:val="14"/>
+        </w:rPr>
+        <w:t xml:space="preserve"> </w:t>
+      </w:r>
+      <w:r>
+        <w:rPr>
+          <w:b/>
+          <w:color w:val="0070C0"/>
+          <w:sz w:val="14"/>
+        </w:rPr>
+        <w:t>myweb1</w:t>
+      </w:r>
+    </w:p>
+    <w:p>
+      <w:pPr>
+        <w:spacing w:before="120" w:after="120" w:line="240" w:lineRule="exact"/>
+        <w:jc w:val="both"/>
+        <w:rPr>
+          <w:rFonts w:ascii="Arial" w:hAnsi="Arial"/>
+          <w:bCs/>
+          <w:i/>
+          <w:sz w:val="20"/>
+          <w:szCs w:val="22"/>
+        </w:rPr>
+      </w:pPr>
+      <w:r>
+        <w:rPr>
+          <w:rFonts w:ascii="Arial" w:hAnsi="Arial"/>
+          <w:b/>
+          <w:iCs/>
+          <w:sz w:val="20"/>
+          <w:szCs w:val="22"/>
+        </w:rPr>
+        <w:t>Note:</w:t>
+      </w:r>
+      <w:r>
+        <w:rPr>
+          <w:rFonts w:ascii="Arial" w:hAnsi="Arial"/>
+          <w:bCs/>
+          <w:i/>
+          <w:sz w:val="20"/>
+          <w:szCs w:val="22"/>
+        </w:rPr>
+        <w:t xml:space="preserve"> the persistent </w:t>
+      </w:r>
+      <w:r>
+        <w:rPr>
+          <w:rFonts w:ascii="Arial" w:hAnsi="Arial"/>
+          <w:bCs/>
+          <w:i/>
+          <w:sz w:val="20"/>
+          <w:szCs w:val="22"/>
+        </w:rPr>
+        <w:t xml:space="preserve">volume pvol1 which appears as a Docker volume </w:t>
+      </w:r>
+      <w:r>
+        <w:rPr>
+          <w:rFonts w:ascii="Arial" w:hAnsi="Arial"/>
+          <w:bCs/>
+          <w:i/>
+          <w:sz w:val="20"/>
+          <w:szCs w:val="22"/>
+        </w:rPr>
+        <w:t xml:space="preserve">under rhel1 and rhel2 is the exact same persistent volume backed by the exact same FlexVol volume being mounted on both </w:t>
+      </w:r>
+      <w:r>
+        <w:rPr>
+          <w:rFonts w:ascii="Arial" w:hAnsi="Arial"/>
+          <w:bCs/>
+          <w:i/>
+          <w:sz w:val="20"/>
+          <w:szCs w:val="22"/>
+        </w:rPr>
+        <w:t>containers</w:t>
+      </w:r>
+      <w:r>
+        <w:rPr>
+          <w:rFonts w:ascii="Arial" w:hAnsi="Arial"/>
+          <w:bCs/>
+          <w:i/>
+          <w:sz w:val="20"/>
+          <w:szCs w:val="22"/>
+        </w:rPr>
+        <w:t xml:space="preserve"> using NFS. The two containers (myweb1) on rhel1 and rhel2 are </w:t>
+      </w:r>
+      <w:r>
+        <w:rPr>
+          <w:rFonts w:ascii="Arial" w:hAnsi="Arial"/>
+          <w:b/>
+          <w:bCs/>
+          <w:i/>
+          <w:sz w:val="20"/>
+          <w:szCs w:val="22"/>
+        </w:rPr>
+        <w:t>not</w:t>
+      </w:r>
+      <w:r>
+        <w:rPr>
+          <w:rFonts w:ascii="Arial" w:hAnsi="Arial"/>
+          <w:bCs/>
+          <w:i/>
+          <w:sz w:val="20"/>
+          <w:szCs w:val="22"/>
+        </w:rPr>
+        <w:t xml:space="preserve"> the same container</w:t>
+      </w:r>
+      <w:r>
+        <w:rPr>
+          <w:rFonts w:ascii="Arial" w:hAnsi="Arial"/>
+          <w:bCs/>
+          <w:i/>
+          <w:sz w:val="20"/>
+          <w:szCs w:val="22"/>
+        </w:rPr>
+        <w:t xml:space="preserve"> as is evident from the Container ID’s being different. </w:t>
+      </w:r>
+      <w:r>
+        <w:rPr>
+          <w:rFonts w:ascii="Arial" w:hAnsi="Arial"/>
+          <w:bCs/>
+          <w:i/>
+          <w:sz w:val="20"/>
+          <w:szCs w:val="22"/>
+        </w:rPr>
+        <w:t>They are two separate containers running on two different hosts (rhel1 and rhel2)</w:t>
+      </w:r>
+      <w:r>
+        <w:rPr>
+          <w:rFonts w:ascii="Arial" w:hAnsi="Arial"/>
+          <w:bCs/>
+          <w:i/>
+          <w:sz w:val="20"/>
+          <w:szCs w:val="22"/>
+        </w:rPr>
+        <w:t>.</w:t>
+      </w:r>
+      <w:r>
+        <w:rPr>
+          <w:rFonts w:ascii="Arial" w:hAnsi="Arial"/>
+          <w:bCs/>
+          <w:i/>
+          <w:sz w:val="20"/>
+          <w:szCs w:val="22"/>
+        </w:rPr>
+        <w:t xml:space="preserve"> However, </w:t>
+      </w:r>
+      <w:r>
+        <w:rPr>
+          <w:rFonts w:ascii="Arial" w:hAnsi="Arial"/>
+          <w:b/>
+          <w:bCs/>
+          <w:i/>
+          <w:sz w:val="20"/>
+          <w:szCs w:val="22"/>
+        </w:rPr>
+        <w:t>they share the same persistent volume, which means they both show the exact same web content.</w:t>
+      </w:r>
     </w:p>
     <w:p>
       <w:pPr>
         <w:pStyle w:val="BodyText"/>
+        <w:jc w:val="both"/>
         <w:rPr>
           <w:bCs/>
           <w:iCs/>
@@ -6316,16 +7006,15 @@
           <w:iCs/>
           <w:lang w:bidi="he-IL"/>
         </w:rPr>
-        <w:t xml:space="preserve">Task: </w:t>
-      </w:r>
-      <w:r>
-        <w:rPr>
-          <w:bCs/>
-          <w:i/>
+        <w:t>Task: Create Persistent Volume</w:t>
+      </w:r>
+      <w:r>
+        <w:rPr>
+          <w:bCs/>
           <w:iCs/>
           <w:lang w:bidi="he-IL"/>
         </w:rPr>
-        <w:t>Create Persistent Volume</w:t>
+        <w:t>)</w:t>
       </w:r>
       <w:r>
         <w:rPr>
@@ -6333,7 +7022,7 @@
           <w:iCs/>
           <w:lang w:bidi="he-IL"/>
         </w:rPr>
-        <w:t>)</w:t>
+        <w:t xml:space="preserve">. This task </w:t>
       </w:r>
       <w:r>
         <w:rPr>
@@ -6341,17 +7030,18 @@
           <w:iCs/>
           <w:lang w:bidi="he-IL"/>
         </w:rPr>
-        <w:t xml:space="preserve">. This task </w:t>
-      </w:r>
-      <w:r>
-        <w:rPr>
+        <w:t xml:space="preserve">calls the module </w:t>
+      </w:r>
+      <w:proofErr w:type="spellStart"/>
+      <w:r>
+        <w:rPr>
+          <w:rFonts w:ascii="Consolas" w:hAnsi="Consolas"/>
           <w:bCs/>
           <w:iCs/>
           <w:lang w:bidi="he-IL"/>
         </w:rPr>
-        <w:t xml:space="preserve">calls the module </w:t>
-      </w:r>
-      <w:proofErr w:type="spellStart"/>
+        <w:t>docker</w:t>
+      </w:r>
       <w:r>
         <w:rPr>
           <w:rFonts w:ascii="Consolas" w:hAnsi="Consolas"/>
@@ -6359,61 +7049,60 @@
           <w:iCs/>
           <w:lang w:bidi="he-IL"/>
         </w:rPr>
-        <w:t>docker</w:t>
-      </w:r>
-      <w:r>
-        <w:rPr>
-          <w:rFonts w:ascii="Consolas" w:hAnsi="Consolas"/>
+        <w:t>_volume</w:t>
+      </w:r>
+      <w:proofErr w:type="spellEnd"/>
+      <w:r>
+        <w:rPr>
           <w:bCs/>
           <w:iCs/>
           <w:lang w:bidi="he-IL"/>
         </w:rPr>
-        <w:t>_volume</w:t>
-      </w:r>
-      <w:proofErr w:type="spellEnd"/>
+        <w:t xml:space="preserve"> to create a persistent volume of size 3 GB using the NetApp (Trident) driver and executes only on rhel1 (as indicated by the </w:t>
+      </w:r>
+      <w:proofErr w:type="spellStart"/>
       <w:r>
         <w:rPr>
           <w:bCs/>
           <w:iCs/>
           <w:lang w:bidi="he-IL"/>
         </w:rPr>
-        <w:t xml:space="preserve"> to create a persistent volume of size 3 GB using the NetApp (Trident) driver and executes only on rhel1 (as indicated by the </w:t>
-      </w:r>
-      <w:proofErr w:type="spellStart"/>
+        <w:t>run_once</w:t>
+      </w:r>
+      <w:proofErr w:type="spellEnd"/>
       <w:r>
         <w:rPr>
           <w:bCs/>
           <w:iCs/>
           <w:lang w:bidi="he-IL"/>
         </w:rPr>
-        <w:t>run_once</w:t>
-      </w:r>
-      <w:proofErr w:type="spellEnd"/>
+        <w:t xml:space="preserve">: and </w:t>
+      </w:r>
+      <w:proofErr w:type="spellStart"/>
       <w:r>
         <w:rPr>
           <w:bCs/>
           <w:iCs/>
           <w:lang w:bidi="he-IL"/>
         </w:rPr>
-        <w:t xml:space="preserve">: and </w:t>
-      </w:r>
-      <w:proofErr w:type="spellStart"/>
+        <w:t>delegate_to</w:t>
+      </w:r>
+      <w:proofErr w:type="spellEnd"/>
       <w:r>
         <w:rPr>
           <w:bCs/>
           <w:iCs/>
           <w:lang w:bidi="he-IL"/>
         </w:rPr>
-        <w:t>delegate_to</w:t>
-      </w:r>
-      <w:proofErr w:type="spellEnd"/>
+        <w:t>: commands</w:t>
+      </w:r>
       <w:r>
         <w:rPr>
           <w:bCs/>
           <w:iCs/>
           <w:lang w:bidi="he-IL"/>
         </w:rPr>
-        <w:t>: commands</w:t>
+        <w:t xml:space="preserve"> below</w:t>
       </w:r>
       <w:r>
         <w:rPr>
@@ -6421,14 +7110,6 @@
           <w:iCs/>
           <w:lang w:bidi="he-IL"/>
         </w:rPr>
-        <w:t xml:space="preserve"> below</w:t>
-      </w:r>
-      <w:r>
-        <w:rPr>
-          <w:bCs/>
-          <w:iCs/>
-          <w:lang w:bidi="he-IL"/>
-        </w:rPr>
         <w:t>).</w:t>
       </w:r>
     </w:p>
@@ -6441,6 +7122,7 @@
         <w:rPr>
           <w:noProof/>
         </w:rPr>
+        <w:lastRenderedPageBreak/>
         <w:drawing>
           <wp:inline distT="0" distB="0" distL="0" distR="0" wp14:anchorId="2FF83402" wp14:editId="5FEFF882">
             <wp:extent cx="4775445" cy="1549480"/>
@@ -6491,6 +7173,7 @@
     <w:p>
       <w:pPr>
         <w:pStyle w:val="BodyText"/>
+        <w:jc w:val="both"/>
         <w:rPr>
           <w:bCs/>
           <w:iCs/>
@@ -6503,7 +7186,6 @@
           <w:iCs/>
           <w:lang w:bidi="he-IL"/>
         </w:rPr>
-        <w:lastRenderedPageBreak/>
         <w:t xml:space="preserve">But looking at the output of </w:t>
       </w:r>
       <w:proofErr w:type="spellStart"/>
@@ -6646,6 +7328,7 @@
     <w:p>
       <w:pPr>
         <w:pStyle w:val="BodyText"/>
+        <w:jc w:val="both"/>
         <w:rPr>
           <w:bCs/>
           <w:iCs/>
@@ -6715,31 +7398,15 @@
         <w:shd w:val="clear" w:color="auto" w:fill="D9D9D9" w:themeFill="background1" w:themeFillShade="D9"/>
         <w:rPr>
           <w:b/>
-          <w:color w:val="FFFF00"/>
-        </w:rPr>
-      </w:pPr>
-      <w:r>
-        <w:rPr>
-          <w:b/>
-          <w:color w:val="FFFF00"/>
-        </w:rPr>
-        <w:t xml:space="preserve">rhel1 | CHANGED | </w:t>
-      </w:r>
-      <w:proofErr w:type="spellStart"/>
-      <w:r>
-        <w:rPr>
-          <w:b/>
-          <w:color w:val="FFFF00"/>
-        </w:rPr>
-        <w:t>rc</w:t>
-      </w:r>
-      <w:proofErr w:type="spellEnd"/>
-      <w:r>
-        <w:rPr>
-          <w:b/>
-          <w:color w:val="FFFF00"/>
-        </w:rPr>
-        <w:t>=0 &gt;&gt;</w:t>
+          <w:color w:val="0070C0"/>
+        </w:rPr>
+      </w:pPr>
+      <w:r>
+        <w:rPr>
+          <w:b/>
+          <w:color w:val="0070C0"/>
+        </w:rPr>
+        <w:t>rhel1 | CHANGED | rc=0 &gt;&gt;</w:t>
       </w:r>
     </w:p>
     <w:p>
@@ -6748,13 +7415,13 @@
         <w:shd w:val="clear" w:color="auto" w:fill="D9D9D9" w:themeFill="background1" w:themeFillShade="D9"/>
         <w:rPr>
           <w:b/>
-          <w:color w:val="FFFF00"/>
-        </w:rPr>
-      </w:pPr>
-      <w:r>
-        <w:rPr>
-          <w:b/>
-          <w:color w:val="FFFF00"/>
+          <w:color w:val="0070C0"/>
+        </w:rPr>
+      </w:pPr>
+      <w:r>
+        <w:rPr>
+          <w:b/>
+          <w:color w:val="0070C0"/>
         </w:rPr>
         <w:t>DRIVER              VOLUME NAME</w:t>
       </w:r>
@@ -6765,26 +7432,15 @@
         <w:shd w:val="clear" w:color="auto" w:fill="D9D9D9" w:themeFill="background1" w:themeFillShade="D9"/>
         <w:rPr>
           <w:b/>
-          <w:color w:val="FFFF00"/>
-        </w:rPr>
-      </w:pPr>
-      <w:proofErr w:type="spellStart"/>
-      <w:proofErr w:type="gramStart"/>
-      <w:r>
-        <w:rPr>
-          <w:b/>
-          <w:color w:val="FFFF00"/>
-        </w:rPr>
-        <w:t>netapp:latest</w:t>
-      </w:r>
-      <w:proofErr w:type="spellEnd"/>
-      <w:proofErr w:type="gramEnd"/>
-      <w:r>
-        <w:rPr>
-          <w:b/>
-          <w:color w:val="FFFF00"/>
-        </w:rPr>
-        <w:t xml:space="preserve">       pvol1</w:t>
+          <w:color w:val="0070C0"/>
+        </w:rPr>
+      </w:pPr>
+      <w:r>
+        <w:rPr>
+          <w:b/>
+          <w:color w:val="0070C0"/>
+        </w:rPr>
+        <w:t>netapp:latest       pvol1</w:t>
       </w:r>
     </w:p>
     <w:p>
@@ -6793,36 +7449,16 @@
         <w:shd w:val="clear" w:color="auto" w:fill="D9D9D9" w:themeFill="background1" w:themeFillShade="D9"/>
         <w:rPr>
           <w:b/>
-          <w:color w:val="FFFF00"/>
-        </w:rPr>
-      </w:pPr>
-      <w:proofErr w:type="spellStart"/>
-      <w:proofErr w:type="gramStart"/>
-      <w:r>
-        <w:rPr>
-          <w:b/>
-          <w:color w:val="FFFF00"/>
-        </w:rPr>
-        <w:t>netapp:latest</w:t>
-      </w:r>
-      <w:proofErr w:type="spellEnd"/>
-      <w:proofErr w:type="gramEnd"/>
-      <w:r>
-        <w:rPr>
-          <w:b/>
-          <w:color w:val="FFFF00"/>
-        </w:rPr>
-        <w:t xml:space="preserve">       </w:t>
-      </w:r>
-      <w:proofErr w:type="spellStart"/>
-      <w:r>
-        <w:rPr>
-          <w:b/>
-          <w:color w:val="FFFF00"/>
-        </w:rPr>
-        <w:t>pvol_test</w:t>
-      </w:r>
-      <w:proofErr w:type="spellEnd"/>
+          <w:color w:val="0070C0"/>
+        </w:rPr>
+      </w:pPr>
+      <w:r>
+        <w:rPr>
+          <w:b/>
+          <w:color w:val="0070C0"/>
+        </w:rPr>
+        <w:t>netapp:latest       pvol_test</w:t>
+      </w:r>
     </w:p>
     <w:p>
       <w:pPr>
@@ -6830,7 +7466,7 @@
         <w:shd w:val="clear" w:color="auto" w:fill="D9D9D9" w:themeFill="background1" w:themeFillShade="D9"/>
         <w:rPr>
           <w:b/>
-          <w:color w:val="FFFF00"/>
+          <w:color w:val="0070C0"/>
         </w:rPr>
       </w:pPr>
     </w:p>
@@ -6840,31 +7476,15 @@
         <w:shd w:val="clear" w:color="auto" w:fill="D9D9D9" w:themeFill="background1" w:themeFillShade="D9"/>
         <w:rPr>
           <w:b/>
-          <w:color w:val="FFFF00"/>
-        </w:rPr>
-      </w:pPr>
-      <w:r>
-        <w:rPr>
-          <w:b/>
-          <w:color w:val="FFFF00"/>
-        </w:rPr>
-        <w:t xml:space="preserve">rhel2 | CHANGED | </w:t>
-      </w:r>
-      <w:proofErr w:type="spellStart"/>
-      <w:r>
-        <w:rPr>
-          <w:b/>
-          <w:color w:val="FFFF00"/>
-        </w:rPr>
-        <w:t>rc</w:t>
-      </w:r>
-      <w:proofErr w:type="spellEnd"/>
-      <w:r>
-        <w:rPr>
-          <w:b/>
-          <w:color w:val="FFFF00"/>
-        </w:rPr>
-        <w:t>=0 &gt;&gt;</w:t>
+          <w:color w:val="0070C0"/>
+        </w:rPr>
+      </w:pPr>
+      <w:r>
+        <w:rPr>
+          <w:b/>
+          <w:color w:val="0070C0"/>
+        </w:rPr>
+        <w:t>rhel2 | CHANGED | rc=0 &gt;&gt;</w:t>
       </w:r>
     </w:p>
     <w:p>
@@ -6873,13 +7493,13 @@
         <w:shd w:val="clear" w:color="auto" w:fill="D9D9D9" w:themeFill="background1" w:themeFillShade="D9"/>
         <w:rPr>
           <w:b/>
-          <w:color w:val="FFFF00"/>
-        </w:rPr>
-      </w:pPr>
-      <w:r>
-        <w:rPr>
-          <w:b/>
-          <w:color w:val="FFFF00"/>
+          <w:color w:val="0070C0"/>
+        </w:rPr>
+      </w:pPr>
+      <w:r>
+        <w:rPr>
+          <w:b/>
+          <w:color w:val="0070C0"/>
         </w:rPr>
         <w:t>DRIVER              VOLUME NAME</w:t>
       </w:r>
@@ -6890,26 +7510,15 @@
         <w:shd w:val="clear" w:color="auto" w:fill="D9D9D9" w:themeFill="background1" w:themeFillShade="D9"/>
         <w:rPr>
           <w:b/>
-          <w:color w:val="FFFF00"/>
-        </w:rPr>
-      </w:pPr>
-      <w:proofErr w:type="spellStart"/>
-      <w:proofErr w:type="gramStart"/>
-      <w:r>
-        <w:rPr>
-          <w:b/>
-          <w:color w:val="FFFF00"/>
-        </w:rPr>
-        <w:t>netapp:latest</w:t>
-      </w:r>
-      <w:proofErr w:type="spellEnd"/>
-      <w:proofErr w:type="gramEnd"/>
-      <w:r>
-        <w:rPr>
-          <w:b/>
-          <w:color w:val="FFFF00"/>
-        </w:rPr>
-        <w:t xml:space="preserve">       pvol1</w:t>
+          <w:color w:val="0070C0"/>
+        </w:rPr>
+      </w:pPr>
+      <w:r>
+        <w:rPr>
+          <w:b/>
+          <w:color w:val="0070C0"/>
+        </w:rPr>
+        <w:t>netapp:latest       pvol1</w:t>
       </w:r>
     </w:p>
     <w:p>
@@ -6918,40 +7527,21 @@
         <w:shd w:val="clear" w:color="auto" w:fill="D9D9D9" w:themeFill="background1" w:themeFillShade="D9"/>
         <w:rPr>
           <w:b/>
-          <w:color w:val="FFFF00"/>
-        </w:rPr>
-      </w:pPr>
-      <w:proofErr w:type="spellStart"/>
-      <w:proofErr w:type="gramStart"/>
-      <w:r>
-        <w:rPr>
-          <w:b/>
-          <w:color w:val="FFFF00"/>
-        </w:rPr>
-        <w:t>netapp:latest</w:t>
-      </w:r>
-      <w:proofErr w:type="spellEnd"/>
-      <w:proofErr w:type="gramEnd"/>
-      <w:r>
-        <w:rPr>
-          <w:b/>
-          <w:color w:val="FFFF00"/>
-        </w:rPr>
-        <w:t xml:space="preserve">       </w:t>
-      </w:r>
-      <w:proofErr w:type="spellStart"/>
-      <w:r>
-        <w:rPr>
-          <w:b/>
-          <w:color w:val="FFFF00"/>
-        </w:rPr>
-        <w:t>pvol_test</w:t>
-      </w:r>
-      <w:proofErr w:type="spellEnd"/>
+          <w:color w:val="0070C0"/>
+        </w:rPr>
+      </w:pPr>
+      <w:r>
+        <w:rPr>
+          <w:b/>
+          <w:color w:val="0070C0"/>
+        </w:rPr>
+        <w:t>netapp:latest       pvol_test</w:t>
+      </w:r>
     </w:p>
     <w:p>
       <w:pPr>
         <w:pStyle w:val="BodyText"/>
+        <w:jc w:val="both"/>
         <w:rPr>
           <w:bCs/>
           <w:iCs/>
@@ -6981,15 +7571,7 @@
           <w:iCs/>
           <w:lang w:bidi="he-IL"/>
         </w:rPr>
-        <w:t xml:space="preserve"> that NetApp provides to our customers.</w:t>
-      </w:r>
-      <w:r>
-        <w:rPr>
-          <w:bCs/>
-          <w:iCs/>
-          <w:lang w:bidi="he-IL"/>
-        </w:rPr>
-        <w:t xml:space="preserve"> Since Trident was installed on both hosts using the same </w:t>
+        <w:t xml:space="preserve"> that NetApp provides to our customers. Since Trident was installed on both hosts using the same </w:t>
       </w:r>
       <w:proofErr w:type="spellStart"/>
       <w:r>
@@ -7016,9 +7598,9 @@
           <w:iCs/>
           <w:lang w:bidi="he-IL"/>
         </w:rPr>
-        <w:t>_trident_config_</w:t>
-      </w:r>
-      <w:proofErr w:type="gramStart"/>
+        <w:t>_</w:t>
+      </w:r>
+      <w:proofErr w:type="spellStart"/>
       <w:r>
         <w:rPr>
           <w:bCs/>
@@ -7026,9 +7608,9 @@
           <w:iCs/>
           <w:lang w:bidi="he-IL"/>
         </w:rPr>
-        <w:t>file.json</w:t>
-      </w:r>
-      <w:proofErr w:type="gramEnd"/>
+        <w:t>trident_config_</w:t>
+      </w:r>
+      <w:proofErr w:type="gramStart"/>
       <w:r>
         <w:rPr>
           <w:bCs/>
@@ -7036,284 +7618,283 @@
           <w:iCs/>
           <w:lang w:bidi="he-IL"/>
         </w:rPr>
-        <w:t xml:space="preserve"> </w:t>
-      </w:r>
-      <w:r>
-        <w:rPr>
-          <w:bCs/>
-          <w:iCs/>
-          <w:lang w:bidi="he-IL"/>
-        </w:rPr>
-        <w:t>(see below)</w:t>
-      </w:r>
-      <w:r>
-        <w:rPr>
-          <w:bCs/>
-          <w:iCs/>
-          <w:lang w:bidi="he-IL"/>
-        </w:rPr>
-        <w:t>,</w:t>
-      </w:r>
-      <w:r>
-        <w:rPr>
-          <w:bCs/>
-          <w:iCs/>
-          <w:lang w:bidi="he-IL"/>
-        </w:rPr>
-        <w:t xml:space="preserve"> Docker on both hosts will use </w:t>
-      </w:r>
-      <w:r>
-        <w:rPr>
-          <w:bCs/>
-          <w:iCs/>
-          <w:lang w:bidi="he-IL"/>
-        </w:rPr>
-        <w:t>any NetApp volume with prefix “</w:t>
-      </w:r>
-      <w:proofErr w:type="spellStart"/>
-      <w:r>
-        <w:rPr>
-          <w:bCs/>
-          <w:iCs/>
-          <w:lang w:bidi="he-IL"/>
-        </w:rPr>
-        <w:t>docker</w:t>
+        <w:t>file.json</w:t>
       </w:r>
       <w:proofErr w:type="spellEnd"/>
-      <w:r>
-        <w:rPr>
-          <w:bCs/>
-          <w:iCs/>
-          <w:lang w:bidi="he-IL"/>
-        </w:rPr>
-        <w:t>_” in SVM_NFS as a persistent volume</w:t>
-      </w:r>
-      <w:r>
-        <w:rPr>
-          <w:bCs/>
-          <w:iCs/>
-          <w:lang w:bidi="he-IL"/>
-        </w:rPr>
-        <w:t xml:space="preserve"> from the </w:t>
-      </w:r>
-      <w:r>
-        <w:rPr>
-          <w:bCs/>
-          <w:iCs/>
-          <w:lang w:bidi="he-IL"/>
-        </w:rPr>
-        <w:t xml:space="preserve">SVM serving </w:t>
-      </w:r>
-      <w:r>
-        <w:rPr>
-          <w:bCs/>
-          <w:iCs/>
-          <w:lang w:bidi="he-IL"/>
-        </w:rPr>
-        <w:t xml:space="preserve">NFS </w:t>
-      </w:r>
-      <w:r>
-        <w:rPr>
-          <w:bCs/>
-          <w:iCs/>
-          <w:lang w:bidi="he-IL"/>
-        </w:rPr>
-        <w:t>volumes.</w:t>
-      </w:r>
-    </w:p>
-    <w:p>
-      <w:pPr>
-        <w:pStyle w:val="ConsoleBlockSmall"/>
-      </w:pPr>
-      <w:r>
-        <w:t>{</w:t>
-      </w:r>
-    </w:p>
-    <w:p>
-      <w:pPr>
-        <w:pStyle w:val="ConsoleBlockSmall"/>
-      </w:pPr>
-      <w:r>
-        <w:t xml:space="preserve">  "version": 1,</w:t>
-      </w:r>
-    </w:p>
-    <w:p>
-      <w:pPr>
-        <w:pStyle w:val="ConsoleBlockSmall"/>
-      </w:pPr>
-      <w:r>
-        <w:t xml:space="preserve">  "storageDriverName": "ontap-nas",</w:t>
-      </w:r>
-    </w:p>
-    <w:p>
-      <w:pPr>
-        <w:pStyle w:val="ConsoleBlockSmall"/>
-      </w:pPr>
-      <w:r>
-        <w:t xml:space="preserve">  </w:t>
-      </w:r>
-      <w:r>
-        <w:rPr>
-          <w:highlight w:val="yellow"/>
-        </w:rPr>
-        <w:t>"storagePrefix": "docker_",</w:t>
-      </w:r>
-    </w:p>
-    <w:p>
-      <w:pPr>
-        <w:pStyle w:val="ConsoleBlockSmall"/>
-      </w:pPr>
-      <w:r>
-        <w:t xml:space="preserve">  "managementLIF": "192.168.0.101",</w:t>
-      </w:r>
-    </w:p>
-    <w:p>
-      <w:pPr>
-        <w:pStyle w:val="ConsoleBlockSmall"/>
-      </w:pPr>
-      <w:r>
-        <w:t xml:space="preserve">  "dataLIF": "192.168.0.145",</w:t>
-      </w:r>
-    </w:p>
-    <w:p>
-      <w:pPr>
-        <w:pStyle w:val="ConsoleBlockSmall"/>
-      </w:pPr>
-      <w:r>
-        <w:t xml:space="preserve">  </w:t>
-      </w:r>
-      <w:r>
-        <w:rPr>
-          <w:highlight w:val="yellow"/>
-        </w:rPr>
-        <w:t>"svm": "SVM_NFS",</w:t>
-      </w:r>
-    </w:p>
-    <w:p>
-      <w:pPr>
-        <w:pStyle w:val="ConsoleBlockSmall"/>
-      </w:pPr>
-      <w:r>
-        <w:t xml:space="preserve">  "username": "admin",</w:t>
-      </w:r>
-    </w:p>
-    <w:p>
-      <w:pPr>
-        <w:pStyle w:val="ConsoleBlockSmall"/>
-      </w:pPr>
-      <w:r>
-        <w:t xml:space="preserve">  "password": "Netapp1!",</w:t>
-      </w:r>
-    </w:p>
-    <w:p>
-      <w:pPr>
-        <w:pStyle w:val="ConsoleBlockSmall"/>
-      </w:pPr>
-      <w:r>
-        <w:t xml:space="preserve">  "defaults": {</w:t>
-      </w:r>
-    </w:p>
-    <w:p>
-      <w:pPr>
-        <w:pStyle w:val="ConsoleBlockSmall"/>
-      </w:pPr>
-      <w:r>
-        <w:t xml:space="preserve">    "size": "10G",</w:t>
-      </w:r>
-    </w:p>
-    <w:p>
-      <w:pPr>
-        <w:pStyle w:val="ConsoleBlockSmall"/>
-      </w:pPr>
-      <w:r>
-        <w:t xml:space="preserve">    "spaceReserve": "none",</w:t>
-      </w:r>
-    </w:p>
-    <w:p>
-      <w:pPr>
-        <w:pStyle w:val="ConsoleBlockSmall"/>
-      </w:pPr>
-      <w:r>
-        <w:t xml:space="preserve">    "exportPolicy": "DataPolicy",</w:t>
-      </w:r>
-    </w:p>
-    <w:p>
-      <w:pPr>
-        <w:pStyle w:val="ConsoleBlockSmall"/>
-      </w:pPr>
-      <w:r>
-        <w:t xml:space="preserve">    "snapshotReserve": "0",</w:t>
-      </w:r>
-    </w:p>
-    <w:p>
-      <w:pPr>
-        <w:pStyle w:val="ConsoleBlockSmall"/>
-      </w:pPr>
-      <w:r>
-        <w:t xml:space="preserve">    "snapshotDir": "true"</w:t>
-      </w:r>
-    </w:p>
-    <w:p>
-      <w:pPr>
-        <w:pStyle w:val="ConsoleBlockSmall"/>
-      </w:pPr>
-      <w:r>
-        <w:t xml:space="preserve">  }</w:t>
-      </w:r>
-    </w:p>
-    <w:p>
-      <w:pPr>
-        <w:pStyle w:val="ConsoleBlockSmall"/>
-      </w:pPr>
-      <w:r>
-        <w:t>}</w:t>
-      </w:r>
-    </w:p>
-    <w:p>
-      <w:pPr>
-        <w:pStyle w:val="BodyText"/>
-        <w:rPr>
-          <w:iCs/>
-          <w:lang w:bidi="he-IL"/>
-        </w:rPr>
-      </w:pPr>
-      <w:r>
-        <w:rPr>
-          <w:iCs/>
-          <w:lang w:bidi="he-IL"/>
-        </w:rPr>
-        <w:t>It is therefore best practices to have a dedicated SVM for all Trident volumes. And if one wants to differentiate between different volumes and/or SVM for different hosts (larger environments with say WEB and DATABASE servers mapping to different SVMs) one can have different Trident configuration files per host.</w:t>
-      </w:r>
-    </w:p>
-    <w:p>
-      <w:pPr>
-        <w:pStyle w:val="BodyText"/>
-        <w:rPr>
-          <w:iCs/>
-          <w:lang w:bidi="he-IL"/>
-        </w:rPr>
-      </w:pPr>
-      <w:r>
-        <w:rPr>
-          <w:iCs/>
-          <w:lang w:bidi="he-IL"/>
-        </w:rPr>
-        <w:t xml:space="preserve">To recap, the playbook created two identical web containers running on </w:t>
-      </w:r>
-      <w:r>
-        <w:rPr>
+      <w:proofErr w:type="gramEnd"/>
+      <w:r>
+        <w:rPr>
+          <w:bCs/>
           <w:i/>
           <w:iCs/>
           <w:lang w:bidi="he-IL"/>
         </w:rPr>
-        <w:t>rel1</w:t>
-      </w:r>
-      <w:r>
-        <w:rPr>
+        <w:t xml:space="preserve"> </w:t>
+      </w:r>
+      <w:r>
+        <w:rPr>
+          <w:bCs/>
           <w:iCs/>
           <w:lang w:bidi="he-IL"/>
         </w:rPr>
-        <w:t xml:space="preserve"> and </w:t>
+        <w:t>(see below)</w:t>
+      </w:r>
+      <w:r>
+        <w:rPr>
+          <w:bCs/>
+          <w:iCs/>
+          <w:lang w:bidi="he-IL"/>
+        </w:rPr>
+        <w:t>,</w:t>
+      </w:r>
+      <w:r>
+        <w:rPr>
+          <w:bCs/>
+          <w:iCs/>
+          <w:lang w:bidi="he-IL"/>
+        </w:rPr>
+        <w:t xml:space="preserve"> Docker on both hosts will use </w:t>
+      </w:r>
+      <w:r>
+        <w:rPr>
+          <w:bCs/>
+          <w:iCs/>
+          <w:lang w:bidi="he-IL"/>
+        </w:rPr>
+        <w:t>any NetApp volume with prefix “</w:t>
+      </w:r>
+      <w:proofErr w:type="spellStart"/>
+      <w:r>
+        <w:rPr>
+          <w:bCs/>
+          <w:iCs/>
+          <w:lang w:bidi="he-IL"/>
+        </w:rPr>
+        <w:t>docker</w:t>
+      </w:r>
+      <w:proofErr w:type="spellEnd"/>
+      <w:r>
+        <w:rPr>
+          <w:bCs/>
+          <w:iCs/>
+          <w:lang w:bidi="he-IL"/>
+        </w:rPr>
+        <w:t>_” in SVM_NFS as a persistent volume</w:t>
+      </w:r>
+      <w:r>
+        <w:rPr>
+          <w:bCs/>
+          <w:iCs/>
+          <w:lang w:bidi="he-IL"/>
+        </w:rPr>
+        <w:t xml:space="preserve"> from the </w:t>
+      </w:r>
+      <w:r>
+        <w:rPr>
+          <w:bCs/>
+          <w:iCs/>
+          <w:lang w:bidi="he-IL"/>
+        </w:rPr>
+        <w:t xml:space="preserve">SVM serving </w:t>
+      </w:r>
+      <w:r>
+        <w:rPr>
+          <w:bCs/>
+          <w:iCs/>
+          <w:lang w:bidi="he-IL"/>
+        </w:rPr>
+        <w:t xml:space="preserve">NFS </w:t>
+      </w:r>
+      <w:r>
+        <w:rPr>
+          <w:bCs/>
+          <w:iCs/>
+          <w:lang w:bidi="he-IL"/>
+        </w:rPr>
+        <w:t>volumes.</w:t>
+      </w:r>
+    </w:p>
+    <w:p>
+      <w:pPr>
+        <w:pStyle w:val="ConsoleBlockSmall"/>
+      </w:pPr>
+      <w:r>
+        <w:t>{</w:t>
+      </w:r>
+    </w:p>
+    <w:p>
+      <w:pPr>
+        <w:pStyle w:val="ConsoleBlockSmall"/>
+      </w:pPr>
+      <w:r>
+        <w:t xml:space="preserve">  "version": 1,</w:t>
+      </w:r>
+    </w:p>
+    <w:p>
+      <w:pPr>
+        <w:pStyle w:val="ConsoleBlockSmall"/>
+      </w:pPr>
+      <w:r>
+        <w:t xml:space="preserve">  "storageDriverName": "ontap-nas",</w:t>
+      </w:r>
+    </w:p>
+    <w:p>
+      <w:pPr>
+        <w:pStyle w:val="ConsoleBlockSmall"/>
+      </w:pPr>
+      <w:r>
+        <w:t xml:space="preserve">  </w:t>
+      </w:r>
+      <w:r>
+        <w:rPr>
+          <w:highlight w:val="yellow"/>
+        </w:rPr>
+        <w:t>"storagePrefix": "docker_",</w:t>
+      </w:r>
+    </w:p>
+    <w:p>
+      <w:pPr>
+        <w:pStyle w:val="ConsoleBlockSmall"/>
+      </w:pPr>
+      <w:r>
+        <w:t xml:space="preserve">  "managementLIF": "192.168.0.101",</w:t>
+      </w:r>
+    </w:p>
+    <w:p>
+      <w:pPr>
+        <w:pStyle w:val="ConsoleBlockSmall"/>
+      </w:pPr>
+      <w:r>
+        <w:t xml:space="preserve">  "dataLIF": "192.168.0.145",</w:t>
+      </w:r>
+    </w:p>
+    <w:p>
+      <w:pPr>
+        <w:pStyle w:val="ConsoleBlockSmall"/>
+      </w:pPr>
+      <w:r>
+        <w:t xml:space="preserve">  </w:t>
+      </w:r>
+      <w:r>
+        <w:rPr>
+          <w:highlight w:val="yellow"/>
+        </w:rPr>
+        <w:t>"svm": "SVM_NFS",</w:t>
+      </w:r>
+    </w:p>
+    <w:p>
+      <w:pPr>
+        <w:pStyle w:val="ConsoleBlockSmall"/>
+      </w:pPr>
+      <w:r>
+        <w:t xml:space="preserve">  "username": "admin",</w:t>
+      </w:r>
+    </w:p>
+    <w:p>
+      <w:pPr>
+        <w:pStyle w:val="ConsoleBlockSmall"/>
+      </w:pPr>
+      <w:r>
+        <w:t xml:space="preserve">  "password": "Netapp1!",</w:t>
+      </w:r>
+    </w:p>
+    <w:p>
+      <w:pPr>
+        <w:pStyle w:val="ConsoleBlockSmall"/>
+      </w:pPr>
+      <w:r>
+        <w:t xml:space="preserve">  "defaults": {</w:t>
+      </w:r>
+    </w:p>
+    <w:p>
+      <w:pPr>
+        <w:pStyle w:val="ConsoleBlockSmall"/>
+      </w:pPr>
+      <w:r>
+        <w:t xml:space="preserve">    "size": "10G",</w:t>
+      </w:r>
+    </w:p>
+    <w:p>
+      <w:pPr>
+        <w:pStyle w:val="ConsoleBlockSmall"/>
+      </w:pPr>
+      <w:r>
+        <w:t xml:space="preserve">    "spaceReserve": "none",</w:t>
+      </w:r>
+    </w:p>
+    <w:p>
+      <w:pPr>
+        <w:pStyle w:val="ConsoleBlockSmall"/>
+      </w:pPr>
+      <w:r>
+        <w:t xml:space="preserve">    "exportPolicy": "DataPolicy",</w:t>
+      </w:r>
+    </w:p>
+    <w:p>
+      <w:pPr>
+        <w:pStyle w:val="ConsoleBlockSmall"/>
+      </w:pPr>
+      <w:r>
+        <w:t xml:space="preserve">    "snapshotReserve": "0",</w:t>
+      </w:r>
+    </w:p>
+    <w:p>
+      <w:pPr>
+        <w:pStyle w:val="ConsoleBlockSmall"/>
+      </w:pPr>
+      <w:r>
+        <w:t xml:space="preserve">    "snapshotDir": "true"</w:t>
+      </w:r>
+    </w:p>
+    <w:p>
+      <w:pPr>
+        <w:pStyle w:val="ConsoleBlockSmall"/>
+      </w:pPr>
+      <w:r>
+        <w:t xml:space="preserve">  }</w:t>
+      </w:r>
+    </w:p>
+    <w:p>
+      <w:pPr>
+        <w:pStyle w:val="ConsoleBlockSmall"/>
+      </w:pPr>
+      <w:r>
+        <w:t>}</w:t>
+      </w:r>
+    </w:p>
+    <w:p>
+      <w:pPr>
+        <w:pStyle w:val="BodyText"/>
+        <w:jc w:val="both"/>
+        <w:rPr>
+          <w:iCs/>
+          <w:lang w:bidi="he-IL"/>
+        </w:rPr>
+      </w:pPr>
+      <w:r>
+        <w:rPr>
+          <w:iCs/>
+          <w:lang w:bidi="he-IL"/>
+        </w:rPr>
+        <w:t>It is therefore best practices to have a dedicated SVM for all Trident volumes. And if one wants to differentiate between different volumes and/or SVM for different hosts (larger environments with say WEB and DATABASE servers mapping to different SVMs) one can have different Trident configuration files per host.</w:t>
+      </w:r>
+    </w:p>
+    <w:p>
+      <w:pPr>
+        <w:pStyle w:val="BodyText"/>
+        <w:jc w:val="both"/>
+        <w:rPr>
+          <w:iCs/>
+          <w:lang w:bidi="he-IL"/>
+        </w:rPr>
+      </w:pPr>
+      <w:r>
+        <w:rPr>
+          <w:iCs/>
+          <w:lang w:bidi="he-IL"/>
+        </w:rPr>
+        <w:lastRenderedPageBreak/>
+        <w:t xml:space="preserve">To recap, the playbook created two identical web containers running on </w:t>
       </w:r>
       <w:r>
         <w:rPr>
@@ -7321,54 +7902,70 @@
           <w:iCs/>
           <w:lang w:bidi="he-IL"/>
         </w:rPr>
-        <w:t>rhel2</w:t>
+        <w:t>rel1</w:t>
       </w:r>
       <w:r>
         <w:rPr>
           <w:iCs/>
           <w:lang w:bidi="he-IL"/>
         </w:rPr>
-        <w:t xml:space="preserve"> respectively, both storing their web data on a persistent volume that resides on NetApp. </w:t>
-      </w:r>
-      <w:r>
-        <w:rPr>
+        <w:t xml:space="preserve"> and </w:t>
+      </w:r>
+      <w:r>
+        <w:rPr>
+          <w:i/>
           <w:iCs/>
           <w:lang w:bidi="he-IL"/>
         </w:rPr>
-        <w:t>In a real-world example, one would now have a load-balancer in front of the two web containers which will bala</w:t>
+        <w:t>rhel2</w:t>
       </w:r>
       <w:r>
         <w:rPr>
           <w:iCs/>
           <w:lang w:bidi="he-IL"/>
         </w:rPr>
-        <w:t>nce web access between the containers</w:t>
+        <w:t xml:space="preserve"> respectively, both storing their web data on a persistent volume that resides on NetApp. </w:t>
       </w:r>
       <w:r>
         <w:rPr>
           <w:iCs/>
           <w:lang w:bidi="he-IL"/>
         </w:rPr>
-        <w:t xml:space="preserve">. Typically, this is accomplished by using a container orchestrator like Kubernetes. Kubernetes will deploy the web application across several pods running on different hosts, and expose the public IP as a </w:t>
+        <w:t>In a real-world example, one would now have a load-balancer in front of the two web containers which will bala</w:t>
       </w:r>
       <w:r>
         <w:rPr>
           <w:iCs/>
           <w:lang w:bidi="he-IL"/>
         </w:rPr>
-        <w:t>service</w:t>
+        <w:t>nce web access between the containers</w:t>
       </w:r>
       <w:r>
         <w:rPr>
           <w:iCs/>
           <w:lang w:bidi="he-IL"/>
         </w:rPr>
+        <w:t xml:space="preserve">. Typically, this is accomplished by using a container orchestrator like Kubernetes. Kubernetes will deploy the web application across several pods running on different hosts, and expose the public IP as a </w:t>
+      </w:r>
+      <w:r>
+        <w:rPr>
+          <w:iCs/>
+          <w:lang w:bidi="he-IL"/>
+        </w:rPr>
+        <w:t>service</w:t>
+      </w:r>
+      <w:r>
+        <w:rPr>
+          <w:iCs/>
+          <w:lang w:bidi="he-IL"/>
+        </w:rPr>
         <w:t xml:space="preserve"> through a load balancer.</w:t>
       </w:r>
     </w:p>
     <w:p>
       <w:pPr>
         <w:pStyle w:val="BodyText"/>
+        <w:jc w:val="both"/>
         <w:rPr>
           <w:lang w:bidi="he-IL"/>
         </w:rPr>
@@ -7473,7 +8070,6 @@
         <w:rPr>
           <w:noProof/>
         </w:rPr>
-        <w:lastRenderedPageBreak/>
         <w:drawing>
           <wp:inline distT="0" distB="0" distL="0" distR="0" wp14:anchorId="4780C1A4" wp14:editId="1EDA6753">
             <wp:extent cx="5943600" cy="3215640"/>
@@ -7514,6 +8110,7 @@
     <w:p>
       <w:pPr>
         <w:pStyle w:val="BodyText"/>
+        <w:jc w:val="both"/>
         <w:rPr>
           <w:lang w:bidi="he-IL"/>
         </w:rPr>
@@ -7532,6 +8129,7 @@
           <w:ilvl w:val="0"/>
           <w:numId w:val="15"/>
         </w:numPr>
+        <w:jc w:val="both"/>
       </w:pPr>
       <w:r>
         <w:t>Type the following command to introduce data corruption into the container:</w:t>
@@ -7561,6 +8159,7 @@
           <w:ilvl w:val="0"/>
           <w:numId w:val="15"/>
         </w:numPr>
+        <w:jc w:val="both"/>
       </w:pPr>
       <w:r>
         <w:t xml:space="preserve">Refresh the browser display and show the </w:t>
@@ -7583,6 +8182,7 @@
         <w:rPr>
           <w:noProof/>
         </w:rPr>
+        <w:lastRenderedPageBreak/>
         <w:drawing>
           <wp:inline distT="0" distB="0" distL="0" distR="0" wp14:anchorId="10AEC51A" wp14:editId="5AFBC250">
             <wp:extent cx="5943600" cy="3458210"/>
@@ -7627,9 +8227,9 @@
           <w:ilvl w:val="0"/>
           <w:numId w:val="15"/>
         </w:numPr>
-      </w:pPr>
-      <w:r>
-        <w:lastRenderedPageBreak/>
+        <w:jc w:val="both"/>
+      </w:pPr>
+      <w:r>
         <w:t>Next, we will recover the data by going into the container (by executing a shell command against the container)</w:t>
       </w:r>
       <w:r>
@@ -7661,6 +8261,7 @@
           <w:numId w:val="0"/>
         </w:numPr>
         <w:ind w:left="360"/>
+        <w:jc w:val="both"/>
         <w:rPr>
           <w:i/>
         </w:rPr>
@@ -7682,6 +8283,7 @@
           <w:ilvl w:val="0"/>
           <w:numId w:val="15"/>
         </w:numPr>
+        <w:jc w:val="both"/>
       </w:pPr>
       <w:r>
         <w:t xml:space="preserve">From within the shell, </w:t>
@@ -7758,7 +8360,14 @@
           <w:b/>
           <w:bCs/>
         </w:rPr>
-        <w:t>more index.html</w:t>
+        <w:t>cat</w:t>
+      </w:r>
+      <w:r>
+        <w:rPr>
+          <w:b/>
+          <w:bCs/>
+        </w:rPr>
+        <w:t xml:space="preserve"> index.html</w:t>
       </w:r>
     </w:p>
     <w:p>
@@ -7769,6 +8378,7 @@
           <w:numId w:val="0"/>
         </w:numPr>
         <w:ind w:left="360"/>
+        <w:jc w:val="both"/>
       </w:pPr>
       <w:r>
         <w:t xml:space="preserve">This shows that the index.html file </w:t>
@@ -7787,6 +8397,7 @@
           <w:ilvl w:val="0"/>
           <w:numId w:val="15"/>
         </w:numPr>
+        <w:jc w:val="both"/>
       </w:pPr>
       <w:r>
         <w:t xml:space="preserve">As a next step let’s look at the contents of the .snapshot folder. This folder contains the single snapshot that was taken as part of the playbook and resides on the persistent volume in the NetApp SVM </w:t>
@@ -7896,7 +8507,14 @@
           <w:b/>
           <w:bCs/>
         </w:rPr>
-        <w:t>more index.html</w:t>
+        <w:t>cat</w:t>
+      </w:r>
+      <w:r>
+        <w:rPr>
+          <w:b/>
+          <w:bCs/>
+        </w:rPr>
+        <w:t xml:space="preserve"> index.html</w:t>
       </w:r>
     </w:p>
     <w:p>
@@ -7906,6 +8524,7 @@
           <w:ilvl w:val="0"/>
           <w:numId w:val="15"/>
         </w:numPr>
+        <w:jc w:val="both"/>
       </w:pPr>
       <w:r>
         <w:t>Recover this snapshot now by copying it over the corrupt one, and exit the shell:</w:t>
@@ -7954,6 +8573,7 @@
           <w:ilvl w:val="0"/>
           <w:numId w:val="15"/>
         </w:numPr>
+        <w:jc w:val="both"/>
       </w:pPr>
       <w:r>
         <w:t>Refresh the browser display and show that the data was successfully recovered</w:t>
@@ -7970,6 +8590,7 @@
         <w:rPr>
           <w:noProof/>
         </w:rPr>
+        <w:lastRenderedPageBreak/>
         <w:drawing>
           <wp:inline distT="0" distB="0" distL="0" distR="0" wp14:anchorId="4F5E8AC5" wp14:editId="28B64B18">
             <wp:extent cx="5943600" cy="3215640"/>
@@ -8036,7 +8657,7 @@
       <w:pPr>
         <w:pStyle w:val="Heading1"/>
       </w:pPr>
-      <w:bookmarkStart w:id="16" w:name="_Toc18420458"/>
+      <w:bookmarkStart w:id="16" w:name="_Toc18486975"/>
       <w:r>
         <w:lastRenderedPageBreak/>
         <w:t xml:space="preserve">Ansible </w:t>
@@ -8236,6 +8857,7 @@
     <w:p>
       <w:pPr>
         <w:pStyle w:val="BodyText"/>
+        <w:jc w:val="both"/>
       </w:pPr>
       <w:r>
         <w:t xml:space="preserve">This will clone the eight roles into the </w:t>
@@ -8607,6 +9229,7 @@
     <w:p>
       <w:pPr>
         <w:pStyle w:val="BodyText"/>
+        <w:jc w:val="both"/>
       </w:pPr>
       <w:r>
         <w:rPr>
@@ -8722,6 +9345,7 @@
     <w:p>
       <w:pPr>
         <w:pStyle w:val="BodyText"/>
+        <w:jc w:val="both"/>
       </w:pPr>
       <w:r>
         <w:t>The table below lists</w:t>
@@ -10600,7 +11224,7 @@
       <w:pPr>
         <w:pStyle w:val="Heading2"/>
       </w:pPr>
-      <w:bookmarkStart w:id="17" w:name="_Toc18420459"/>
+      <w:bookmarkStart w:id="17" w:name="_Toc18486976"/>
       <w:r>
         <w:t xml:space="preserve">Configuring </w:t>
       </w:r>
@@ -10621,6 +11245,7 @@
     <w:p>
       <w:pPr>
         <w:pStyle w:val="BodyText"/>
+        <w:jc w:val="both"/>
       </w:pPr>
       <w:r>
         <w:t xml:space="preserve">The file </w:t>
@@ -10819,6 +11444,7 @@
     <w:p>
       <w:pPr>
         <w:pStyle w:val="BodyText"/>
+        <w:jc w:val="both"/>
       </w:pPr>
       <w:r>
         <w:t>Here one can see the two plays - t</w:t>
@@ -11275,6 +11901,7 @@
     <w:p>
       <w:pPr>
         <w:pStyle w:val="BodyText"/>
+        <w:jc w:val="both"/>
         <w:rPr>
           <w:i/>
         </w:rPr>
@@ -11384,7 +12011,7 @@
       <w:pPr>
         <w:pStyle w:val="Heading1BackMatter"/>
       </w:pPr>
-      <w:bookmarkStart w:id="18" w:name="_Toc18420460"/>
+      <w:bookmarkStart w:id="18" w:name="_Toc18486977"/>
       <w:r>
         <w:lastRenderedPageBreak/>
         <w:t>Appendix A: Alternative Method to Installing Ansible</w:t>
@@ -11394,6 +12021,7 @@
     <w:p>
       <w:pPr>
         <w:pStyle w:val="BodyText"/>
+        <w:jc w:val="both"/>
       </w:pPr>
       <w:r>
         <w:t xml:space="preserve">Since using the yum install command on a RHEL system requires an active registered subscription manager, it is possible that this method will not work for some of the LOD labs that do not have an active subscription. It is fairly easy to identify if that is the cause for failed installation. Simply run the yum command and </w:t>
@@ -11451,6 +12079,7 @@
     <w:p>
       <w:pPr>
         <w:pStyle w:val="BodyText"/>
+        <w:jc w:val="both"/>
       </w:pPr>
       <w:r>
         <w:t>To</w:t>
@@ -11506,6 +12135,7 @@
           <w:ilvl w:val="0"/>
           <w:numId w:val="11"/>
         </w:numPr>
+        <w:jc w:val="both"/>
       </w:pPr>
       <w:r>
         <w:t xml:space="preserve">Install </w:t>
@@ -11632,7 +12262,7 @@
       <w:pPr>
         <w:pStyle w:val="Heading1BackMatter"/>
       </w:pPr>
-      <w:bookmarkStart w:id="20" w:name="_Toc18420461"/>
+      <w:bookmarkStart w:id="20" w:name="_Toc18486978"/>
       <w:r>
         <w:lastRenderedPageBreak/>
         <w:t>Appendix B: Configuration Files Used in the Demo</w:t>
@@ -11900,10 +12530,7 @@
         <w:pStyle w:val="ConsoleBlockSmall"/>
       </w:pPr>
       <w:r>
-        <w:t xml:space="preserve">  </w:t>
-      </w:r>
-      <w:r>
-        <w:t>- name: Waiting for Aggregates to come Online</w:t>
+        <w:t xml:space="preserve">  - name: Waiting for Aggregates to come Online</w:t>
       </w:r>
     </w:p>
     <w:p>
@@ -15670,16 +16297,10 @@
                               <w:pStyle w:val="Trademark"/>
                             </w:pPr>
                             <w:r>
-                              <w:t>©</w:t>
-                            </w:r>
-                            <w:r>
-                              <w:t xml:space="preserve"> 2016</w:t>
-                            </w:r>
-                            <w:r>
-                              <w:t xml:space="preserve"> NetApp, Inc. All rights reserved. No portions of this document may be reproduced without prior written consent of NetApp, Inc. Specifications are subject to change without notice. NetApp, the NetApp logo, xxx, and xxx are trademarks or registered trademarks of NetApp, Inc. in the United States and/or other countries. &lt;&lt;Insert third-party trademark notices here.&gt;&gt; All other brands or products are trademarks or registered trademarks of their respective holders and should be treated as such</w:t>
-                            </w:r>
-                            <w:r>
-                              <w:t>. TR-XXXXi-MMYR</w:t>
+                              <w:rPr>
+                                <w:highlight w:val="yellow"/>
+                              </w:rPr>
+                              <w:t>© 2019 NetApp, Inc. All rights reserved. No portions of this document may be reproduced without prior written consent of NetApp, Inc. Specifications are subject to change without notice. NetApp, the NetApp logo, xxx, and xxx are trademarks or registered trademarks of NetApp, Inc. in the United States and/or other countries. &lt;&lt;Insert third-party trademark notices here.&gt;&gt; All other brands or products are trademarks or registered trademarks of their respective holders and should be treated as such. TR-XXXXi-MMYR</w:t>
                             </w:r>
                           </w:p>
                         </w:txbxContent>
@@ -15709,16 +16330,10 @@
                         <w:pStyle w:val="Trademark"/>
                       </w:pPr>
                       <w:r>
-                        <w:t>©</w:t>
-                      </w:r>
-                      <w:r>
-                        <w:t xml:space="preserve"> 2016</w:t>
-                      </w:r>
-                      <w:r>
-                        <w:t xml:space="preserve"> NetApp, Inc. All rights reserved. No portions of this document may be reproduced without prior written consent of NetApp, Inc. Specifications are subject to change without notice. NetApp, the NetApp logo, xxx, and xxx are trademarks or registered trademarks of NetApp, Inc. in the United States and/or other countries. &lt;&lt;Insert third-party trademark notices here.&gt;&gt; All other brands or products are trademarks or registered trademarks of their respective holders and should be treated as such</w:t>
-                      </w:r>
-                      <w:r>
-                        <w:t>. TR-XXXXi-MMYR</w:t>
+                        <w:rPr>
+                          <w:highlight w:val="yellow"/>
+                        </w:rPr>
+                        <w:t>© 2019 NetApp, Inc. All rights reserved. No portions of this document may be reproduced without prior written consent of NetApp, Inc. Specifications are subject to change without notice. NetApp, the NetApp logo, xxx, and xxx are trademarks or registered trademarks of NetApp, Inc. in the United States and/or other countries. &lt;&lt;Insert third-party trademark notices here.&gt;&gt; All other brands or products are trademarks or registered trademarks of their respective holders and should be treated as such. TR-XXXXi-MMYR</w:t>
                       </w:r>
                     </w:p>
                   </w:txbxContent>
@@ -15793,8 +16408,8 @@
       <w:tblLook w:val="04A0" w:firstRow="1" w:lastRow="0" w:firstColumn="1" w:lastColumn="0" w:noHBand="0" w:noVBand="1"/>
     </w:tblPr>
     <w:tblGrid>
-      <w:gridCol w:w="638"/>
-      <w:gridCol w:w="5702"/>
+      <w:gridCol w:w="640"/>
+      <w:gridCol w:w="5700"/>
       <w:gridCol w:w="3020"/>
     </w:tblGrid>
     <w:tr>
@@ -20074,7 +20689,7 @@
 </file>
 
 <file path=customXml/itemProps4.xml><?xml version="1.0" encoding="utf-8"?>
-<ds:datastoreItem xmlns:ds="http://schemas.openxmlformats.org/officeDocument/2006/customXml" ds:itemID="{1CC4091D-9CB2-4D87-AA0C-A3C79DC21F17}">
+<ds:datastoreItem xmlns:ds="http://schemas.openxmlformats.org/officeDocument/2006/customXml" ds:itemID="{63E39F9C-6C37-4A5A-AE15-C5C8752D6C6E}">
   <ds:schemaRefs>
     <ds:schemaRef ds:uri="http://schemas.openxmlformats.org/officeDocument/2006/bibliography"/>
   </ds:schemaRefs>

</xml_diff>